<commit_message>
"adding Productivity and trading project"
</commit_message>
<xml_diff>
--- a/abdelhamid (DS) CV 5.docx
+++ b/abdelhamid (DS) CV 5.docx
@@ -1,6 +1,6 @@
 
 <file path=word/document.xml><?xml version="1.0" encoding="utf-8"?>
-<w:document xmlns:wpc="http://schemas.microsoft.com/office/word/2010/wordprocessingCanvas" xmlns:cx="http://schemas.microsoft.com/office/drawing/2014/chartex" xmlns:cx1="http://schemas.microsoft.com/office/drawing/2015/9/8/chartex" xmlns:cx2="http://schemas.microsoft.com/office/drawing/2015/10/21/chartex" xmlns:cx3="http://schemas.microsoft.com/office/drawing/2016/5/9/chartex" xmlns:cx4="http://schemas.microsoft.com/office/drawing/2016/5/10/chartex" xmlns:cx5="http://schemas.microsoft.com/office/drawing/2016/5/11/chartex" xmlns:cx6="http://schemas.microsoft.com/office/drawing/2016/5/12/chartex" xmlns:cx7="http://schemas.microsoft.com/office/drawing/2016/5/13/chartex" xmlns:cx8="http://schemas.microsoft.com/office/drawing/2016/5/14/chartex" xmlns:mc="http://schemas.openxmlformats.org/markup-compatibility/2006" xmlns:aink="http://schemas.microsoft.com/office/drawing/2016/ink" xmlns:am3d="http://schemas.microsoft.com/office/drawing/2017/model3d" xmlns:o="urn:schemas-microsoft-com:office:office" xmlns:oel="http://schemas.microsoft.com/office/2019/extlst" xmlns:r="http://schemas.openxmlformats.org/officeDocument/2006/relationships" xmlns:m="http://schemas.openxmlformats.org/officeDocument/2006/math" xmlns:v="urn:schemas-microsoft-com:vml" xmlns:wp14="http://schemas.microsoft.com/office/word/2010/wordprocessingDrawing" xmlns:wp="http://schemas.openxmlformats.org/drawingml/2006/wordprocessingDrawing" xmlns:w10="urn:schemas-microsoft-com:office:word" xmlns:w="http://schemas.openxmlformats.org/wordprocessingml/2006/main" xmlns:w14="http://schemas.microsoft.com/office/word/2010/wordml" xmlns:w15="http://schemas.microsoft.com/office/word/2012/wordml" xmlns:w16cex="http://schemas.microsoft.com/office/word/2018/wordml/cex" xmlns:w16cid="http://schemas.microsoft.com/office/word/2016/wordml/cid" xmlns:w16="http://schemas.microsoft.com/office/word/2018/wordml" xmlns:w16sdtdh="http://schemas.microsoft.com/office/word/2020/wordml/sdtdatahash" xmlns:w16se="http://schemas.microsoft.com/office/word/2015/wordml/symex" xmlns:wpg="http://schemas.microsoft.com/office/word/2010/wordprocessingGroup" xmlns:wpi="http://schemas.microsoft.com/office/word/2010/wordprocessingInk" xmlns:wne="http://schemas.microsoft.com/office/word/2006/wordml" xmlns:wps="http://schemas.microsoft.com/office/word/2010/wordprocessingShape" mc:Ignorable="w14 w15 w16se w16cid w16 w16cex w16sdtdh wp14">
+<w:document xmlns:wpc="http://schemas.microsoft.com/office/word/2010/wordprocessingCanvas" xmlns:cx="http://schemas.microsoft.com/office/drawing/2014/chartex" xmlns:cx1="http://schemas.microsoft.com/office/drawing/2015/9/8/chartex" xmlns:cx2="http://schemas.microsoft.com/office/drawing/2015/10/21/chartex" xmlns:cx3="http://schemas.microsoft.com/office/drawing/2016/5/9/chartex" xmlns:cx4="http://schemas.microsoft.com/office/drawing/2016/5/10/chartex" xmlns:cx5="http://schemas.microsoft.com/office/drawing/2016/5/11/chartex" xmlns:cx6="http://schemas.microsoft.com/office/drawing/2016/5/12/chartex" xmlns:cx7="http://schemas.microsoft.com/office/drawing/2016/5/13/chartex" xmlns:cx8="http://schemas.microsoft.com/office/drawing/2016/5/14/chartex" xmlns:mc="http://schemas.openxmlformats.org/markup-compatibility/2006" xmlns:aink="http://schemas.microsoft.com/office/drawing/2016/ink" xmlns:am3d="http://schemas.microsoft.com/office/drawing/2017/model3d" xmlns:o="urn:schemas-microsoft-com:office:office" xmlns:oel="http://schemas.microsoft.com/office/2019/extlst" xmlns:r="http://schemas.openxmlformats.org/officeDocument/2006/relationships" xmlns:m="http://schemas.openxmlformats.org/officeDocument/2006/math" xmlns:v="urn:schemas-microsoft-com:vml" xmlns:wp14="http://schemas.microsoft.com/office/word/2010/wordprocessingDrawing" xmlns:wp="http://schemas.openxmlformats.org/drawingml/2006/wordprocessingDrawing" xmlns:w10="urn:schemas-microsoft-com:office:word" xmlns:w="http://schemas.openxmlformats.org/wordprocessingml/2006/main" xmlns:w14="http://schemas.microsoft.com/office/word/2010/wordml" xmlns:w15="http://schemas.microsoft.com/office/word/2012/wordml" xmlns:w16cex="http://schemas.microsoft.com/office/word/2018/wordml/cex" xmlns:w16cid="http://schemas.microsoft.com/office/word/2016/wordml/cid" xmlns:w16="http://schemas.microsoft.com/office/word/2018/wordml" xmlns:w16du="http://schemas.microsoft.com/office/word/2023/wordml/word16du" xmlns:w16sdtdh="http://schemas.microsoft.com/office/word/2020/wordml/sdtdatahash" xmlns:w16se="http://schemas.microsoft.com/office/word/2015/wordml/symex" xmlns:wpg="http://schemas.microsoft.com/office/word/2010/wordprocessingGroup" xmlns:wpi="http://schemas.microsoft.com/office/word/2010/wordprocessingInk" xmlns:wne="http://schemas.microsoft.com/office/word/2006/wordml" xmlns:wps="http://schemas.microsoft.com/office/word/2010/wordprocessingShape" mc:Ignorable="w14 w15 w16se w16cid w16 w16cex w16sdtdh w16du wp14">
   <w:body>
     <w:tbl>
       <w:tblPr>
@@ -95,7 +95,7 @@
                 <w:szCs w:val="20"/>
               </w:rPr>
             </w:pPr>
-            <w:hyperlink r:id="rId7" w:history="1">
+            <w:hyperlink r:id="rId8" w:history="1">
               <w:r>
                 <w:rPr>
                   <w:rStyle w:val="Hyperlink"/>
@@ -128,7 +128,7 @@
                 <w:szCs w:val="20"/>
               </w:rPr>
             </w:pPr>
-            <w:hyperlink r:id="rId8" w:history="1">
+            <w:hyperlink r:id="rId9" w:history="1">
               <w:r>
                 <w:rPr>
                   <w:rStyle w:val="Hyperlink"/>
@@ -161,7 +161,7 @@
                 <w:szCs w:val="20"/>
               </w:rPr>
             </w:pPr>
-            <w:hyperlink r:id="rId9" w:history="1">
+            <w:hyperlink r:id="rId10" w:history="1">
               <w:r>
                 <w:rPr>
                   <w:rStyle w:val="Hyperlink"/>
@@ -194,7 +194,7 @@
                 <w:szCs w:val="20"/>
               </w:rPr>
             </w:pPr>
-            <w:hyperlink r:id="rId10" w:history="1">
+            <w:hyperlink r:id="rId11" w:history="1">
               <w:r>
                 <w:rPr>
                   <w:rStyle w:val="Hyperlink"/>
@@ -227,7 +227,7 @@
                 <w:szCs w:val="20"/>
               </w:rPr>
             </w:pPr>
-            <w:hyperlink r:id="rId11" w:history="1">
+            <w:hyperlink r:id="rId12" w:history="1">
               <w:r>
                 <w:rPr>
                   <w:rStyle w:val="Hyperlink"/>
@@ -264,16 +264,41 @@
             </w:pPr>
             <w:r>
               <w:rPr>
-                <w:b/>
-                <w:sz w:val="19"/>
-              </w:rPr>
-              <w:t xml:space="preserve">Objective: </w:t>
-            </w:r>
-            <w:r>
-              <w:rPr>
-                <w:sz w:val="19"/>
-              </w:rPr>
-              <w:t xml:space="preserve">Results-driven professional with </w:t>
+                <w:bCs/>
+                <w:sz w:val="19"/>
+              </w:rPr>
+              <w:t>I am</w:t>
+            </w:r>
+            <w:r>
+              <w:rPr>
+                <w:b/>
+                <w:sz w:val="19"/>
+              </w:rPr>
+              <w:t xml:space="preserve"> </w:t>
+            </w:r>
+            <w:r>
+              <w:rPr>
+                <w:sz w:val="19"/>
+              </w:rPr>
+              <w:t xml:space="preserve">a </w:t>
+            </w:r>
+            <w:r>
+              <w:rPr>
+                <w:sz w:val="19"/>
+              </w:rPr>
+              <w:t>Data Analyst</w:t>
+            </w:r>
+            <w:r>
+              <w:rPr>
+                <w:sz w:val="19"/>
+              </w:rPr>
+              <w:t xml:space="preserve"> with</w:t>
+            </w:r>
+            <w:r>
+              <w:rPr>
+                <w:sz w:val="19"/>
+              </w:rPr>
+              <w:t xml:space="preserve"> </w:t>
             </w:r>
             <w:r>
               <w:rPr>
@@ -291,13 +316,79 @@
               <w:rPr>
                 <w:sz w:val="19"/>
               </w:rPr>
-              <w:t>to apply skills in</w:t>
-            </w:r>
-            <w:r>
-              <w:rPr>
-                <w:sz w:val="19"/>
-              </w:rPr>
-              <w:t xml:space="preserve"> data science and analysis. Strong statistical foundation, exceptional data analysis skills, passionate about driving business success through insights.</w:t>
+              <w:t xml:space="preserve">to apply </w:t>
+            </w:r>
+            <w:r>
+              <w:rPr>
+                <w:sz w:val="19"/>
+              </w:rPr>
+              <w:t xml:space="preserve">my </w:t>
+            </w:r>
+            <w:r>
+              <w:rPr>
+                <w:sz w:val="19"/>
+              </w:rPr>
+              <w:t>skills in</w:t>
+            </w:r>
+            <w:r>
+              <w:rPr>
+                <w:sz w:val="19"/>
+              </w:rPr>
+              <w:t xml:space="preserve"> data science and analysis. </w:t>
+            </w:r>
+            <w:r>
+              <w:rPr>
+                <w:sz w:val="19"/>
+              </w:rPr>
+              <w:t>With a s</w:t>
+            </w:r>
+            <w:r>
+              <w:rPr>
+                <w:sz w:val="19"/>
+              </w:rPr>
+              <w:t>trong statistical foundation</w:t>
+            </w:r>
+            <w:r>
+              <w:rPr>
+                <w:sz w:val="19"/>
+              </w:rPr>
+              <w:t xml:space="preserve"> from my studies, I ha</w:t>
+            </w:r>
+            <w:r>
+              <w:rPr>
+                <w:sz w:val="19"/>
+              </w:rPr>
+              <w:t>ve</w:t>
+            </w:r>
+            <w:r>
+              <w:rPr>
+                <w:sz w:val="19"/>
+              </w:rPr>
+              <w:t xml:space="preserve"> continued</w:t>
+            </w:r>
+            <w:r>
+              <w:rPr>
+                <w:sz w:val="19"/>
+              </w:rPr>
+              <w:t xml:space="preserve"> </w:t>
+            </w:r>
+            <w:r>
+              <w:rPr>
+                <w:sz w:val="19"/>
+              </w:rPr>
+              <w:t>to improve</w:t>
+            </w:r>
+            <w:r>
+              <w:rPr>
+                <w:sz w:val="19"/>
+              </w:rPr>
+              <w:t xml:space="preserve"> and grow my data science skill</w:t>
+            </w:r>
+            <w:r>
+              <w:rPr>
+                <w:sz w:val="19"/>
+              </w:rPr>
+              <w:t>s outside of academia.</w:t>
             </w:r>
           </w:p>
         </w:tc>
@@ -312,6 +403,7 @@
           <w:iCs/>
           <w:sz w:val="19"/>
           <w:szCs w:val="19"/>
+          <w:u w:val="single"/>
         </w:rPr>
       </w:pPr>
       <w:r>
@@ -324,7 +416,20 @@
           <w:sz w:val="19"/>
           <w:szCs w:val="19"/>
         </w:rPr>
-        <w:t>DATA PROJECTS</w:t>
+        <w:t xml:space="preserve">  </w:t>
+      </w:r>
+      <w:r>
+        <w:rPr>
+          <w:b/>
+          <w:bCs/>
+          <w:i/>
+          <w:iCs/>
+          <w:color w:val="575757"/>
+          <w:sz w:val="19"/>
+          <w:szCs w:val="19"/>
+          <w:u w:val="single"/>
+        </w:rPr>
+        <w:t>WORK EXPERIENCE</w:t>
       </w:r>
     </w:p>
     <w:tbl>
@@ -339,21 +444,20 @@
         <w:tblLook w:val="01E0" w:firstRow="1" w:lastRow="1" w:firstColumn="1" w:lastColumn="1" w:noHBand="0" w:noVBand="0"/>
       </w:tblPr>
       <w:tblGrid>
-        <w:gridCol w:w="727"/>
-        <w:gridCol w:w="8989"/>
+        <w:gridCol w:w="1010"/>
+        <w:gridCol w:w="8706"/>
       </w:tblGrid>
       <w:tr>
         <w:trPr>
-          <w:trHeight w:val="1237"/>
+          <w:trHeight w:val="4025"/>
         </w:trPr>
         <w:tc>
           <w:tcPr>
-            <w:tcW w:w="727" w:type="dxa"/>
+            <w:tcW w:w="1010" w:type="dxa"/>
           </w:tcPr>
           <w:p>
             <w:pPr>
               <w:pStyle w:val="TableParagraph"/>
-              <w:ind w:left="0"/>
               <w:rPr>
                 <w:b/>
                 <w:sz w:val="19"/>
@@ -364,47 +468,7 @@
                 <w:b/>
                 <w:sz w:val="19"/>
               </w:rPr>
-              <w:t>2023</w:t>
-            </w:r>
-          </w:p>
-        </w:tc>
-        <w:tc>
-          <w:tcPr>
-            <w:tcW w:w="8989" w:type="dxa"/>
-          </w:tcPr>
-          <w:p>
-            <w:pPr>
-              <w:pStyle w:val="TableParagraph"/>
-              <w:ind w:left="0"/>
-              <w:rPr>
-                <w:b/>
-                <w:sz w:val="19"/>
-                <w:szCs w:val="19"/>
-              </w:rPr>
-            </w:pPr>
-            <w:r>
-              <w:rPr>
-                <w:b/>
-                <w:sz w:val="19"/>
-                <w:szCs w:val="19"/>
-              </w:rPr>
-              <w:t xml:space="preserve">Data </w:t>
-            </w:r>
-            <w:r>
-              <w:rPr>
-                <w:b/>
-                <w:sz w:val="19"/>
-                <w:szCs w:val="19"/>
-              </w:rPr>
-              <w:t>Science</w:t>
-            </w:r>
-            <w:r>
-              <w:rPr>
-                <w:b/>
-                <w:sz w:val="19"/>
-                <w:szCs w:val="19"/>
-              </w:rPr>
-              <w:t xml:space="preserve"> Highlights</w:t>
+              <w:t xml:space="preserve">Feb 2024 - </w:t>
             </w:r>
           </w:p>
           <w:p>
@@ -413,95 +477,260 @@
               <w:ind w:left="0"/>
               <w:rPr>
                 <w:b/>
-                <w:i/>
-                <w:iCs/>
-                <w:color w:val="1D1B11" w:themeColor="background2" w:themeShade="1A"/>
-                <w:sz w:val="19"/>
-                <w:szCs w:val="19"/>
+                <w:sz w:val="19"/>
               </w:rPr>
             </w:pPr>
             <w:r>
               <w:rPr>
                 <w:b/>
-                <w:i/>
-                <w:iCs/>
-                <w:color w:val="1D1B11" w:themeColor="background2" w:themeShade="1A"/>
-                <w:sz w:val="19"/>
-                <w:szCs w:val="19"/>
-              </w:rPr>
-              <w:t>Natural Language Processing (NLP) Sentiment Analysis</w:t>
+                <w:sz w:val="19"/>
+              </w:rPr>
+              <w:t>Present</w:t>
+            </w:r>
+          </w:p>
+        </w:tc>
+        <w:tc>
+          <w:tcPr>
+            <w:tcW w:w="8706" w:type="dxa"/>
+          </w:tcPr>
+          <w:p>
+            <w:pPr>
+              <w:pStyle w:val="TableParagraph"/>
+              <w:tabs>
+                <w:tab w:val="left" w:pos="7644"/>
+              </w:tabs>
+              <w:ind w:left="0"/>
+              <w:rPr>
+                <w:b/>
+                <w:sz w:val="19"/>
+              </w:rPr>
+            </w:pPr>
+            <w:r>
+              <w:rPr>
+                <w:b/>
+                <w:sz w:val="19"/>
+              </w:rPr>
+              <w:t>Gravita Ltd, London, UK</w:t>
             </w:r>
           </w:p>
           <w:p>
             <w:pPr>
-              <w:pStyle w:val="ListParagraph"/>
-              <w:numPr>
-                <w:ilvl w:val="0"/>
-                <w:numId w:val="12"/>
-              </w:numPr>
-              <w:spacing w:line="276" w:lineRule="auto"/>
-              <w:ind w:left="477"/>
-              <w:rPr>
-                <w:sz w:val="19"/>
-                <w:szCs w:val="19"/>
+              <w:pStyle w:val="TableParagraph"/>
+              <w:tabs>
+                <w:tab w:val="left" w:pos="7644"/>
+              </w:tabs>
+              <w:ind w:left="0"/>
+              <w:rPr>
+                <w:b/>
+                <w:sz w:val="19"/>
               </w:rPr>
             </w:pPr>
             <w:r>
               <w:rPr>
-                <w:sz w:val="19"/>
-                <w:szCs w:val="19"/>
-              </w:rPr>
-              <w:t>Conducted impactful research in Natural Language Processing to analyze sentiment in movie reviews, contributing to insightful data-driven decisions in the entertainment industry.</w:t>
+                <w:b/>
+                <w:sz w:val="19"/>
+              </w:rPr>
+              <w:t>Data Analyst</w:t>
             </w:r>
           </w:p>
           <w:p>
             <w:pPr>
-              <w:pStyle w:val="ListParagraph"/>
+              <w:pStyle w:val="TableParagraph"/>
               <w:numPr>
                 <w:ilvl w:val="0"/>
-                <w:numId w:val="12"/>
+                <w:numId w:val="14"/>
               </w:numPr>
               <w:spacing w:line="276" w:lineRule="auto"/>
-              <w:ind w:left="477"/>
-              <w:rPr>
-                <w:sz w:val="19"/>
-                <w:szCs w:val="19"/>
+              <w:ind w:left="475"/>
+              <w:rPr>
+                <w:sz w:val="19"/>
+                <w:lang w:val="en-GB"/>
               </w:rPr>
             </w:pPr>
             <w:r>
               <w:rPr>
                 <w:sz w:val="19"/>
-                <w:szCs w:val="19"/>
-              </w:rPr>
-              <w:t>Achieved 87% classification accuracy with cutting-edge NLP models, providing valuable insights for content creation and audience engagement</w:t>
-            </w:r>
-            <w:r>
-              <w:rPr>
-                <w:sz w:val="19"/>
-                <w:szCs w:val="19"/>
-              </w:rPr>
-              <w:t xml:space="preserve"> with data extracted from </w:t>
-            </w:r>
-            <w:r>
-              <w:rPr>
-                <w:sz w:val="19"/>
-                <w:szCs w:val="19"/>
-              </w:rPr>
-              <w:t xml:space="preserve">Google </w:t>
-            </w:r>
-            <w:r>
-              <w:rPr>
-                <w:sz w:val="19"/>
-                <w:szCs w:val="19"/>
-              </w:rPr>
-              <w:t>Big Query</w:t>
-            </w:r>
-            <w:r>
-              <w:rPr>
-                <w:sz w:val="19"/>
-                <w:szCs w:val="19"/>
-              </w:rPr>
-              <w:t>.</w:t>
+              </w:rPr>
+              <w:t xml:space="preserve">As the sole Data Analyst for the firm, </w:t>
+            </w:r>
+            <w:r>
+              <w:rPr>
+                <w:sz w:val="19"/>
+              </w:rPr>
+              <w:t xml:space="preserve">I </w:t>
+            </w:r>
+            <w:r>
+              <w:rPr>
+                <w:sz w:val="19"/>
+                <w:lang w:val="en-GB"/>
+              </w:rPr>
+              <w:t>spearheaded</w:t>
+            </w:r>
+            <w:r>
+              <w:rPr>
+                <w:sz w:val="19"/>
+                <w:lang w:val="en-GB"/>
+              </w:rPr>
+              <w:t xml:space="preserve"> end-to-end data ETL and visualization, transforming backend data from multiple systems into actionable Power BI dashboards for management insights.</w:t>
+            </w:r>
+          </w:p>
+          <w:p>
+            <w:pPr>
+              <w:pStyle w:val="TableParagraph"/>
+              <w:numPr>
+                <w:ilvl w:val="0"/>
+                <w:numId w:val="14"/>
+              </w:numPr>
+              <w:spacing w:line="276" w:lineRule="auto"/>
+              <w:ind w:left="475"/>
+              <w:rPr>
+                <w:sz w:val="19"/>
+                <w:lang w:val="en-GB"/>
+              </w:rPr>
+            </w:pPr>
+            <w:r>
+              <w:rPr>
+                <w:bCs/>
+                <w:sz w:val="19"/>
+              </w:rPr>
+              <w:t>Integrated, consolidated, and reconciled data from CCH</w:t>
+            </w:r>
+            <w:r>
+              <w:rPr>
+                <w:bCs/>
+                <w:sz w:val="19"/>
+              </w:rPr>
+              <w:t xml:space="preserve">, </w:t>
+            </w:r>
+            <w:r>
+              <w:rPr>
+                <w:bCs/>
+                <w:sz w:val="19"/>
+              </w:rPr>
+              <w:t>Dynamics 365, and Business Central into a unified data model, ensuring seamless data flow and comprehensive cross-functional reporting.</w:t>
+            </w:r>
+          </w:p>
+          <w:p>
+            <w:pPr>
+              <w:pStyle w:val="TableParagraph"/>
+              <w:numPr>
+                <w:ilvl w:val="0"/>
+                <w:numId w:val="14"/>
+              </w:numPr>
+              <w:spacing w:line="276" w:lineRule="auto"/>
+              <w:ind w:left="475"/>
+              <w:rPr>
+                <w:bCs/>
+                <w:sz w:val="19"/>
+              </w:rPr>
+            </w:pPr>
+            <w:r>
+              <w:rPr>
+                <w:bCs/>
+                <w:sz w:val="19"/>
+              </w:rPr>
+              <w:t xml:space="preserve">Designed and engineered </w:t>
+            </w:r>
+            <w:r>
+              <w:rPr>
+                <w:bCs/>
+                <w:sz w:val="19"/>
+              </w:rPr>
+              <w:t>8</w:t>
+            </w:r>
+            <w:r>
+              <w:rPr>
+                <w:bCs/>
+                <w:sz w:val="19"/>
+              </w:rPr>
+              <w:t xml:space="preserve">+ dashboards, including finance KPIs, executive summaries, client productivity metrics, HR analytics, and </w:t>
+            </w:r>
+            <w:r>
+              <w:rPr>
+                <w:bCs/>
+                <w:sz w:val="19"/>
+              </w:rPr>
+              <w:t>P</w:t>
+            </w:r>
+            <w:r>
+              <w:rPr>
+                <w:bCs/>
+                <w:sz w:val="19"/>
+              </w:rPr>
+              <w:t>artner performance.</w:t>
+            </w:r>
+          </w:p>
+          <w:p>
+            <w:pPr>
+              <w:pStyle w:val="TableParagraph"/>
+              <w:numPr>
+                <w:ilvl w:val="0"/>
+                <w:numId w:val="14"/>
+              </w:numPr>
+              <w:spacing w:line="276" w:lineRule="auto"/>
+              <w:ind w:left="475"/>
+              <w:rPr>
+                <w:bCs/>
+                <w:sz w:val="19"/>
+              </w:rPr>
+            </w:pPr>
+            <w:r>
+              <w:rPr>
+                <w:bCs/>
+                <w:sz w:val="19"/>
+              </w:rPr>
+              <w:t>Successfully integrated IRIS backend database into our data lake via Azure Data Factory, merging it with the existing data model</w:t>
+            </w:r>
+            <w:r>
+              <w:rPr>
+                <w:bCs/>
+                <w:sz w:val="19"/>
+              </w:rPr>
+              <w:t xml:space="preserve"> allowing data from our newly acquired business to be analyzed in real time.</w:t>
+            </w:r>
+          </w:p>
+          <w:p>
+            <w:pPr>
+              <w:pStyle w:val="TableParagraph"/>
+              <w:numPr>
+                <w:ilvl w:val="0"/>
+                <w:numId w:val="14"/>
+              </w:numPr>
+              <w:spacing w:line="276" w:lineRule="auto"/>
+              <w:ind w:left="475"/>
+              <w:rPr>
+                <w:bCs/>
+                <w:sz w:val="19"/>
+              </w:rPr>
+            </w:pPr>
+            <w:r>
+              <w:rPr>
+                <w:bCs/>
+                <w:sz w:val="19"/>
+              </w:rPr>
+              <w:t>Developed and implemented ARIMA forecasting models using Python and SQL, achieving 87% accuracy in monthly and quarterly financial and billing forecasts.</w:t>
+            </w:r>
+          </w:p>
+          <w:p>
+            <w:pPr>
+              <w:pStyle w:val="TableParagraph"/>
+              <w:numPr>
+                <w:ilvl w:val="0"/>
+                <w:numId w:val="14"/>
+              </w:numPr>
+              <w:spacing w:line="276" w:lineRule="auto"/>
+              <w:ind w:left="475"/>
+              <w:rPr>
+                <w:bCs/>
+                <w:sz w:val="19"/>
+              </w:rPr>
+            </w:pPr>
+            <w:r>
+              <w:rPr>
+                <w:bCs/>
+                <w:sz w:val="19"/>
+              </w:rPr>
+              <w:t>Led the transformation and automation of weekly trading meeting analytics, transitioning from manual Excel processes to dynamic, live Power BI dashboards, reducing preparation time by 100% and enhancing data accuracy.</w:t>
             </w:r>
           </w:p>
         </w:tc>
@@ -512,147 +741,7 @@
         </w:trPr>
         <w:tc>
           <w:tcPr>
-            <w:tcW w:w="727" w:type="dxa"/>
-          </w:tcPr>
-          <w:p>
-            <w:pPr>
-              <w:pStyle w:val="TableParagraph"/>
-              <w:ind w:left="0"/>
-              <w:rPr>
-                <w:b/>
-                <w:sz w:val="19"/>
-              </w:rPr>
-            </w:pPr>
-            <w:r>
-              <w:rPr>
-                <w:b/>
-                <w:sz w:val="19"/>
-              </w:rPr>
-              <w:t xml:space="preserve">2022 </w:t>
-            </w:r>
-          </w:p>
-        </w:tc>
-        <w:tc>
-          <w:tcPr>
-            <w:tcW w:w="8989" w:type="dxa"/>
-          </w:tcPr>
-          <w:p>
-            <w:pPr>
-              <w:pStyle w:val="TableParagraph"/>
-              <w:ind w:left="0"/>
-              <w:rPr>
-                <w:b/>
-                <w:i/>
-                <w:iCs/>
-                <w:color w:val="7F7F7F" w:themeColor="text1" w:themeTint="80"/>
-                <w:sz w:val="19"/>
-                <w:szCs w:val="19"/>
-              </w:rPr>
-            </w:pPr>
-            <w:r>
-              <w:rPr>
-                <w:b/>
-                <w:i/>
-                <w:iCs/>
-                <w:color w:val="1D1B11" w:themeColor="background2" w:themeShade="1A"/>
-                <w:sz w:val="19"/>
-                <w:szCs w:val="19"/>
-              </w:rPr>
-              <w:t>Movie Recommendations application</w:t>
-            </w:r>
-          </w:p>
-          <w:p>
-            <w:pPr>
-              <w:pStyle w:val="ListParagraph"/>
-              <w:numPr>
-                <w:ilvl w:val="0"/>
-                <w:numId w:val="12"/>
-              </w:numPr>
-              <w:spacing w:line="276" w:lineRule="auto"/>
-              <w:ind w:left="477"/>
-              <w:rPr>
-                <w:b/>
-                <w:sz w:val="19"/>
-              </w:rPr>
-            </w:pPr>
-            <w:r>
-              <w:rPr>
-                <w:sz w:val="19"/>
-                <w:szCs w:val="19"/>
-              </w:rPr>
-              <w:t>Developed a movie recommendation system using Singular Value Decomposition (SVD) as a baseline, establishing a solid foundation for comparison.</w:t>
-            </w:r>
-          </w:p>
-          <w:p>
-            <w:pPr>
-              <w:pStyle w:val="ListParagraph"/>
-              <w:numPr>
-                <w:ilvl w:val="0"/>
-                <w:numId w:val="12"/>
-              </w:numPr>
-              <w:spacing w:line="276" w:lineRule="auto"/>
-              <w:ind w:left="477"/>
-              <w:rPr>
-                <w:b/>
-                <w:sz w:val="19"/>
-              </w:rPr>
-            </w:pPr>
-            <w:r>
-              <w:rPr>
-                <w:sz w:val="19"/>
-                <w:szCs w:val="19"/>
-              </w:rPr>
-              <w:t>Utilized clustering techniques to segment users and movies based on similar characteristics, enhancing the accuracy and personalization of recommendations.</w:t>
-            </w:r>
-            <w:r>
-              <w:t xml:space="preserve"> </w:t>
-            </w:r>
-          </w:p>
-          <w:p>
-            <w:pPr>
-              <w:pStyle w:val="ListParagraph"/>
-              <w:numPr>
-                <w:ilvl w:val="0"/>
-                <w:numId w:val="12"/>
-              </w:numPr>
-              <w:spacing w:line="276" w:lineRule="auto"/>
-              <w:ind w:left="477"/>
-              <w:rPr>
-                <w:b/>
-                <w:sz w:val="19"/>
-              </w:rPr>
-            </w:pPr>
-            <w:r>
-              <w:rPr>
-                <w:sz w:val="19"/>
-                <w:szCs w:val="19"/>
-              </w:rPr>
-              <w:t>Applied various machine learning algorithms, including Regression, Support Vector Regression (SVR), and Random Forest, to create alternative recommendation models</w:t>
-            </w:r>
-            <w:r>
-              <w:rPr>
-                <w:sz w:val="19"/>
-                <w:szCs w:val="19"/>
-              </w:rPr>
-              <w:t xml:space="preserve"> outperforming the baseline model and reducing the loss by</w:t>
-            </w:r>
-            <w:r>
-              <w:rPr>
-                <w:sz w:val="19"/>
-                <w:szCs w:val="19"/>
-              </w:rPr>
-              <w:t xml:space="preserve"> 36%</w:t>
-            </w:r>
-          </w:p>
-        </w:tc>
-      </w:tr>
-      <w:tr>
-        <w:trPr>
-          <w:trHeight w:val="1297"/>
-        </w:trPr>
-        <w:tc>
-          <w:tcPr>
-            <w:tcW w:w="727" w:type="dxa"/>
+            <w:tcW w:w="1010" w:type="dxa"/>
             <w:tcBorders>
               <w:bottom w:val="single" w:sz="4" w:space="0" w:color="auto"/>
             </w:tcBorders>
@@ -671,13 +760,44 @@
                 <w:b/>
                 <w:sz w:val="19"/>
               </w:rPr>
-              <w:t>2021</w:t>
+              <w:t xml:space="preserve">2020 </w:t>
+            </w:r>
+            <w:r>
+              <w:rPr>
+                <w:b/>
+                <w:sz w:val="19"/>
+              </w:rPr>
+              <w:t>–</w:t>
+            </w:r>
+            <w:r>
+              <w:rPr>
+                <w:b/>
+                <w:sz w:val="19"/>
+              </w:rPr>
+              <w:t xml:space="preserve"> </w:t>
+            </w:r>
+          </w:p>
+          <w:p>
+            <w:pPr>
+              <w:pStyle w:val="TableParagraph"/>
+              <w:ind w:left="0"/>
+              <w:rPr>
+                <w:b/>
+                <w:sz w:val="19"/>
+              </w:rPr>
+            </w:pPr>
+            <w:r>
+              <w:rPr>
+                <w:b/>
+                <w:sz w:val="19"/>
+              </w:rPr>
+              <w:t>2023</w:t>
             </w:r>
           </w:p>
         </w:tc>
         <w:tc>
           <w:tcPr>
-            <w:tcW w:w="8989" w:type="dxa"/>
+            <w:tcW w:w="8706" w:type="dxa"/>
             <w:tcBorders>
               <w:bottom w:val="single" w:sz="4" w:space="0" w:color="auto"/>
             </w:tcBorders>
@@ -685,183 +805,288 @@
           <w:p>
             <w:pPr>
               <w:pStyle w:val="TableParagraph"/>
+              <w:tabs>
+                <w:tab w:val="left" w:pos="7644"/>
+              </w:tabs>
               <w:ind w:left="0"/>
               <w:rPr>
                 <w:b/>
-                <w:i/>
-                <w:iCs/>
-                <w:color w:val="7F7F7F" w:themeColor="text1" w:themeTint="80"/>
-                <w:sz w:val="19"/>
-                <w:szCs w:val="19"/>
+                <w:sz w:val="19"/>
               </w:rPr>
             </w:pPr>
             <w:r>
               <w:rPr>
                 <w:b/>
-                <w:i/>
-                <w:iCs/>
-                <w:color w:val="1D1B11" w:themeColor="background2" w:themeShade="1A"/>
-                <w:sz w:val="19"/>
-                <w:szCs w:val="19"/>
-              </w:rPr>
-              <w:t>Credit Card Default application</w:t>
+                <w:sz w:val="19"/>
+              </w:rPr>
+              <w:t>Deloitte LLP, London,</w:t>
+            </w:r>
+            <w:r>
+              <w:rPr>
+                <w:b/>
+                <w:spacing w:val="-5"/>
+                <w:sz w:val="19"/>
+              </w:rPr>
+              <w:t xml:space="preserve"> </w:t>
+            </w:r>
+            <w:r>
+              <w:rPr>
+                <w:b/>
+                <w:sz w:val="19"/>
+              </w:rPr>
+              <w:t>UK</w:t>
             </w:r>
           </w:p>
           <w:p>
             <w:pPr>
-              <w:pStyle w:val="ListParagraph"/>
-              <w:numPr>
-                <w:ilvl w:val="0"/>
-                <w:numId w:val="13"/>
-              </w:numPr>
-              <w:spacing w:line="276" w:lineRule="auto"/>
-              <w:ind w:left="477"/>
-              <w:rPr>
-                <w:sz w:val="19"/>
-                <w:szCs w:val="19"/>
+              <w:pStyle w:val="TableParagraph"/>
+              <w:ind w:left="0"/>
+              <w:rPr>
+                <w:b/>
+                <w:sz w:val="19"/>
               </w:rPr>
             </w:pPr>
             <w:r>
               <w:rPr>
-                <w:sz w:val="19"/>
-                <w:szCs w:val="19"/>
-              </w:rPr>
-              <w:t>Using Python, Excel, and SQL I c</w:t>
-            </w:r>
-            <w:r>
-              <w:rPr>
-                <w:sz w:val="19"/>
-                <w:szCs w:val="19"/>
-              </w:rPr>
-              <w:t>onducted comprehensive analysis to predict credit card defaults</w:t>
-            </w:r>
-            <w:r>
-              <w:rPr>
-                <w:sz w:val="19"/>
-                <w:szCs w:val="19"/>
-              </w:rPr>
-              <w:t>.</w:t>
+                <w:b/>
+                <w:sz w:val="19"/>
+              </w:rPr>
+              <w:t>Assistant Manager</w:t>
+            </w:r>
+            <w:r>
+              <w:rPr>
+                <w:b/>
+                <w:sz w:val="19"/>
+              </w:rPr>
+              <w:t xml:space="preserve"> (Analytics)</w:t>
             </w:r>
           </w:p>
           <w:p>
             <w:pPr>
-              <w:pStyle w:val="ListParagraph"/>
+              <w:pStyle w:val="TableParagraph"/>
               <w:numPr>
                 <w:ilvl w:val="0"/>
-                <w:numId w:val="13"/>
+                <w:numId w:val="14"/>
               </w:numPr>
               <w:spacing w:line="276" w:lineRule="auto"/>
-              <w:ind w:left="477"/>
-              <w:rPr>
-                <w:sz w:val="19"/>
-                <w:szCs w:val="19"/>
+              <w:ind w:left="475"/>
+              <w:rPr>
+                <w:sz w:val="19"/>
               </w:rPr>
             </w:pPr>
             <w:r>
               <w:rPr>
                 <w:sz w:val="19"/>
-                <w:szCs w:val="19"/>
-              </w:rPr>
-              <w:t>Cleaned and explored data, engineered features, and performed advanced modeling techniques</w:t>
-            </w:r>
-            <w:r>
-              <w:rPr>
-                <w:sz w:val="19"/>
-                <w:szCs w:val="19"/>
-              </w:rPr>
-              <w:t>, and featuring engineering to improve model performance</w:t>
-            </w:r>
-            <w:r>
-              <w:rPr>
-                <w:sz w:val="19"/>
-                <w:szCs w:val="19"/>
-              </w:rPr>
-              <w:t>.</w:t>
-            </w:r>
-            <w:r>
-              <w:rPr>
-                <w:sz w:val="19"/>
-                <w:szCs w:val="19"/>
-              </w:rPr>
-              <w:t xml:space="preserve"> </w:t>
+              </w:rPr>
+              <w:t>Conducted diverse private equity audits resulting in 100% client satisfaction rate for investment funds, property investment clients, and media companies.</w:t>
             </w:r>
           </w:p>
           <w:p>
             <w:pPr>
-              <w:pStyle w:val="ListParagraph"/>
+              <w:pStyle w:val="TableParagraph"/>
               <w:numPr>
                 <w:ilvl w:val="0"/>
-                <w:numId w:val="13"/>
+                <w:numId w:val="14"/>
               </w:numPr>
               <w:spacing w:line="276" w:lineRule="auto"/>
-              <w:ind w:left="477"/>
-              <w:rPr>
-                <w:sz w:val="19"/>
-                <w:szCs w:val="19"/>
+              <w:ind w:left="475"/>
+              <w:rPr>
+                <w:sz w:val="19"/>
               </w:rPr>
             </w:pPr>
             <w:r>
               <w:rPr>
                 <w:sz w:val="19"/>
-                <w:szCs w:val="19"/>
-              </w:rPr>
-              <w:t xml:space="preserve">Leveraged machine learning models, including Naive Bayes, </w:t>
-            </w:r>
-            <w:r>
-              <w:rPr>
-                <w:sz w:val="19"/>
-                <w:szCs w:val="19"/>
-              </w:rPr>
-              <w:t>L</w:t>
-            </w:r>
-            <w:r>
-              <w:rPr>
-                <w:sz w:val="19"/>
-                <w:szCs w:val="19"/>
-              </w:rPr>
-              <w:t xml:space="preserve">ogistic </w:t>
-            </w:r>
-            <w:r>
-              <w:rPr>
-                <w:sz w:val="19"/>
-                <w:szCs w:val="19"/>
-              </w:rPr>
-              <w:t>R</w:t>
-            </w:r>
-            <w:r>
-              <w:rPr>
-                <w:sz w:val="19"/>
-                <w:szCs w:val="19"/>
-              </w:rPr>
-              <w:t>egression, XGBoost, and SVM, with hyperparameter tuning and ensemble methods</w:t>
-            </w:r>
-            <w:r>
-              <w:rPr>
-                <w:sz w:val="19"/>
-                <w:szCs w:val="19"/>
-              </w:rPr>
-              <w:t xml:space="preserve"> a</w:t>
-            </w:r>
-            <w:r>
-              <w:rPr>
-                <w:sz w:val="19"/>
-                <w:szCs w:val="19"/>
-              </w:rPr>
-              <w:t>chiev</w:t>
-            </w:r>
-            <w:r>
-              <w:rPr>
-                <w:sz w:val="19"/>
-                <w:szCs w:val="19"/>
-              </w:rPr>
-              <w:t>ing</w:t>
-            </w:r>
-            <w:r>
-              <w:rPr>
-                <w:sz w:val="19"/>
-                <w:szCs w:val="19"/>
-              </w:rPr>
-              <w:t xml:space="preserve"> impressive results with 82% accuracy and 43% recall.</w:t>
+              </w:rPr>
+              <w:t xml:space="preserve">Utilized SQL </w:t>
+            </w:r>
+            <w:r>
+              <w:rPr>
+                <w:sz w:val="19"/>
+              </w:rPr>
+              <w:t xml:space="preserve">for client </w:t>
+            </w:r>
+            <w:r>
+              <w:rPr>
+                <w:sz w:val="19"/>
+              </w:rPr>
+              <w:t xml:space="preserve">data </w:t>
+            </w:r>
+            <w:r>
+              <w:rPr>
+                <w:sz w:val="19"/>
+              </w:rPr>
+              <w:t xml:space="preserve">extraction, transformation and </w:t>
+            </w:r>
+            <w:r>
+              <w:rPr>
+                <w:sz w:val="19"/>
+              </w:rPr>
+              <w:t>manipulation for financial data analysis.</w:t>
+            </w:r>
+          </w:p>
+          <w:p>
+            <w:pPr>
+              <w:pStyle w:val="TableParagraph"/>
+              <w:numPr>
+                <w:ilvl w:val="0"/>
+                <w:numId w:val="14"/>
+              </w:numPr>
+              <w:spacing w:line="276" w:lineRule="auto"/>
+              <w:ind w:left="475"/>
+              <w:rPr>
+                <w:sz w:val="19"/>
+              </w:rPr>
+            </w:pPr>
+            <w:r>
+              <w:rPr>
+                <w:sz w:val="19"/>
+              </w:rPr>
+              <w:t xml:space="preserve">As the project lead, </w:t>
+            </w:r>
+            <w:r>
+              <w:rPr>
+                <w:sz w:val="19"/>
+              </w:rPr>
+              <w:t>I o</w:t>
+            </w:r>
+            <w:r>
+              <w:rPr>
+                <w:sz w:val="19"/>
+              </w:rPr>
+              <w:t>ptimized engagement efficiency by using Power</w:t>
+            </w:r>
+            <w:r>
+              <w:rPr>
+                <w:sz w:val="19"/>
+              </w:rPr>
+              <w:t xml:space="preserve"> BI</w:t>
+            </w:r>
+            <w:r>
+              <w:rPr>
+                <w:sz w:val="19"/>
+              </w:rPr>
+              <w:t>, Tableau</w:t>
+            </w:r>
+            <w:r>
+              <w:rPr>
+                <w:sz w:val="19"/>
+              </w:rPr>
+              <w:t xml:space="preserve"> and</w:t>
+            </w:r>
+            <w:r>
+              <w:rPr>
+                <w:sz w:val="19"/>
+              </w:rPr>
+              <w:t xml:space="preserve"> Deloitte analytics</w:t>
+            </w:r>
+            <w:r>
+              <w:rPr>
+                <w:sz w:val="19"/>
+              </w:rPr>
+              <w:t xml:space="preserve"> </w:t>
+            </w:r>
+            <w:r>
+              <w:rPr>
+                <w:sz w:val="19"/>
+              </w:rPr>
+              <w:t>resulting in 20%-time savings for clients.</w:t>
+            </w:r>
+          </w:p>
+          <w:p>
+            <w:pPr>
+              <w:pStyle w:val="TableParagraph"/>
+              <w:numPr>
+                <w:ilvl w:val="0"/>
+                <w:numId w:val="14"/>
+              </w:numPr>
+              <w:spacing w:line="276" w:lineRule="auto"/>
+              <w:ind w:left="475" w:right="234"/>
+              <w:rPr>
+                <w:sz w:val="19"/>
+              </w:rPr>
+            </w:pPr>
+            <w:r>
+              <w:rPr>
+                <w:sz w:val="19"/>
+              </w:rPr>
+              <w:t>Created</w:t>
+            </w:r>
+            <w:r>
+              <w:rPr>
+                <w:sz w:val="19"/>
+              </w:rPr>
+              <w:t xml:space="preserve"> frontend </w:t>
+            </w:r>
+            <w:r>
+              <w:rPr>
+                <w:sz w:val="19"/>
+              </w:rPr>
+              <w:t xml:space="preserve">analytics </w:t>
+            </w:r>
+            <w:r>
+              <w:rPr>
+                <w:sz w:val="19"/>
+              </w:rPr>
+              <w:t xml:space="preserve">dashboards for risk assessments on my </w:t>
+            </w:r>
+            <w:r>
+              <w:rPr>
+                <w:sz w:val="19"/>
+              </w:rPr>
+              <w:t xml:space="preserve">real estate and investment </w:t>
+            </w:r>
+            <w:r>
+              <w:rPr>
+                <w:sz w:val="19"/>
+              </w:rPr>
+              <w:t>engagements</w:t>
+            </w:r>
+            <w:r>
+              <w:rPr>
+                <w:sz w:val="19"/>
+              </w:rPr>
+              <w:t>, initializing reusable data models, leading to 3 days of time saving for my team.</w:t>
+            </w:r>
+          </w:p>
+          <w:p>
+            <w:pPr>
+              <w:pStyle w:val="TableParagraph"/>
+              <w:numPr>
+                <w:ilvl w:val="0"/>
+                <w:numId w:val="14"/>
+              </w:numPr>
+              <w:spacing w:line="276" w:lineRule="auto"/>
+              <w:ind w:left="475" w:right="234"/>
+              <w:rPr>
+                <w:sz w:val="19"/>
+              </w:rPr>
+            </w:pPr>
+            <w:r>
+              <w:rPr>
+                <w:sz w:val="19"/>
+              </w:rPr>
+              <w:t>Analyzed diverse billion-dollar infrastructure investments using complex DCF models, presenting key findings and recommendations to senior management.</w:t>
+            </w:r>
+          </w:p>
+          <w:p>
+            <w:pPr>
+              <w:pStyle w:val="TableParagraph"/>
+              <w:numPr>
+                <w:ilvl w:val="0"/>
+                <w:numId w:val="14"/>
+              </w:numPr>
+              <w:spacing w:line="276" w:lineRule="auto"/>
+              <w:ind w:left="475" w:right="234"/>
+              <w:rPr>
+                <w:sz w:val="19"/>
+              </w:rPr>
+            </w:pPr>
+            <w:r>
+              <w:rPr>
+                <w:sz w:val="19"/>
+              </w:rPr>
+              <w:t>Improved the Revenue testing approach on one of my property clients, incorporating Power Bi and VBA leading to time savings of 80% on the testing.</w:t>
             </w:r>
           </w:p>
         </w:tc>
@@ -870,18 +1095,34 @@
     <w:p>
       <w:pPr>
         <w:pStyle w:val="BodyText"/>
+        <w:spacing w:before="19"/>
+        <w:rPr>
+          <w:i/>
+          <w:iCs/>
+          <w:color w:val="575757"/>
+          <w:u w:val="single"/>
+        </w:rPr>
       </w:pPr>
       <w:r>
         <w:rPr>
           <w:color w:val="575757"/>
         </w:rPr>
-        <w:t xml:space="preserve">WORK </w:t>
+        <w:t xml:space="preserve">  </w:t>
       </w:r>
       <w:r>
         <w:rPr>
           <w:color w:val="575757"/>
         </w:rPr>
-        <w:t>EXPERIENCE</w:t>
+        <w:t xml:space="preserve"> </w:t>
+      </w:r>
+      <w:r>
+        <w:rPr>
+          <w:i/>
+          <w:iCs/>
+          <w:color w:val="575757"/>
+          <w:u w:val="single"/>
+        </w:rPr>
+        <w:t>DATA PROJECTS</w:t>
       </w:r>
     </w:p>
     <w:p>
@@ -895,8 +1136,8 @@
     </w:p>
     <w:tbl>
       <w:tblPr>
-        <w:tblW w:w="0" w:type="auto"/>
-        <w:tblInd w:w="124" w:type="dxa"/>
+        <w:tblW w:w="10245" w:type="dxa"/>
+        <w:tblInd w:w="142" w:type="dxa"/>
         <w:tblBorders>
           <w:bottom w:val="single" w:sz="4" w:space="0" w:color="auto"/>
         </w:tblBorders>
@@ -908,16 +1149,16 @@
         <w:tblLook w:val="01E0" w:firstRow="1" w:lastRow="1" w:firstColumn="1" w:lastColumn="1" w:noHBand="0" w:noVBand="0"/>
       </w:tblPr>
       <w:tblGrid>
-        <w:gridCol w:w="727"/>
-        <w:gridCol w:w="8989"/>
+        <w:gridCol w:w="964"/>
+        <w:gridCol w:w="9281"/>
       </w:tblGrid>
       <w:tr>
         <w:trPr>
-          <w:trHeight w:val="1987"/>
+          <w:trHeight w:val="1567"/>
         </w:trPr>
         <w:tc>
           <w:tcPr>
-            <w:tcW w:w="727" w:type="dxa"/>
+            <w:tcW w:w="964" w:type="dxa"/>
           </w:tcPr>
           <w:p>
             <w:pPr>
@@ -932,62 +1173,54 @@
                 <w:b/>
                 <w:sz w:val="19"/>
               </w:rPr>
-              <w:t>20</w:t>
-            </w:r>
-            <w:r>
-              <w:rPr>
-                <w:b/>
-                <w:sz w:val="19"/>
-              </w:rPr>
-              <w:t>20 - 2023</w:t>
+              <w:t>202</w:t>
+            </w:r>
+            <w:r>
+              <w:rPr>
+                <w:b/>
+                <w:sz w:val="19"/>
+              </w:rPr>
+              <w:t>4</w:t>
             </w:r>
           </w:p>
         </w:tc>
         <w:tc>
           <w:tcPr>
-            <w:tcW w:w="8989" w:type="dxa"/>
+            <w:tcW w:w="9281" w:type="dxa"/>
           </w:tcPr>
           <w:p>
             <w:pPr>
               <w:pStyle w:val="TableParagraph"/>
-              <w:tabs>
-                <w:tab w:val="left" w:pos="7644"/>
-              </w:tabs>
               <w:ind w:left="0"/>
               <w:rPr>
                 <w:b/>
                 <w:sz w:val="19"/>
+                <w:szCs w:val="19"/>
               </w:rPr>
             </w:pPr>
             <w:r>
               <w:rPr>
                 <w:b/>
                 <w:sz w:val="19"/>
-              </w:rPr>
-              <w:t xml:space="preserve">Deloitte </w:t>
-            </w:r>
-            <w:r>
-              <w:rPr>
-                <w:b/>
-                <w:sz w:val="19"/>
-              </w:rPr>
-              <w:tab/>
-              <w:t>London,</w:t>
-            </w:r>
-            <w:r>
-              <w:rPr>
-                <w:b/>
-                <w:spacing w:val="-5"/>
-                <w:sz w:val="19"/>
-              </w:rPr>
-              <w:t xml:space="preserve"> </w:t>
-            </w:r>
-            <w:r>
-              <w:rPr>
-                <w:b/>
-                <w:sz w:val="19"/>
-              </w:rPr>
-              <w:t>UK</w:t>
+                <w:szCs w:val="19"/>
+              </w:rPr>
+              <w:t xml:space="preserve">Data </w:t>
+            </w:r>
+            <w:r>
+              <w:rPr>
+                <w:b/>
+                <w:sz w:val="19"/>
+                <w:szCs w:val="19"/>
+              </w:rPr>
+              <w:t>Science</w:t>
+            </w:r>
+            <w:r>
+              <w:rPr>
+                <w:b/>
+                <w:sz w:val="19"/>
+                <w:szCs w:val="19"/>
+              </w:rPr>
+              <w:t xml:space="preserve"> Highlights</w:t>
             </w:r>
           </w:p>
           <w:p>
@@ -996,221 +1229,202 @@
               <w:ind w:left="0"/>
               <w:rPr>
                 <w:b/>
-                <w:sz w:val="19"/>
+                <w:i/>
+                <w:iCs/>
+                <w:color w:val="1D1B11" w:themeColor="background2" w:themeShade="1A"/>
+                <w:sz w:val="19"/>
+                <w:szCs w:val="19"/>
               </w:rPr>
             </w:pPr>
             <w:r>
               <w:rPr>
                 <w:b/>
-                <w:sz w:val="19"/>
-              </w:rPr>
-              <w:t>Assistant Manager</w:t>
+                <w:i/>
+                <w:iCs/>
+                <w:color w:val="1D1B11" w:themeColor="background2" w:themeShade="1A"/>
+                <w:sz w:val="19"/>
+                <w:szCs w:val="19"/>
+              </w:rPr>
+              <w:t>Natural Language Processing (NLP) Sentiment Analysis</w:t>
             </w:r>
           </w:p>
           <w:p>
             <w:pPr>
-              <w:pStyle w:val="TableParagraph"/>
+              <w:pStyle w:val="ListParagraph"/>
               <w:numPr>
                 <w:ilvl w:val="0"/>
-                <w:numId w:val="14"/>
+                <w:numId w:val="12"/>
               </w:numPr>
               <w:spacing w:line="276" w:lineRule="auto"/>
-              <w:ind w:left="475"/>
-              <w:rPr>
-                <w:sz w:val="19"/>
+              <w:ind w:left="477"/>
+              <w:rPr>
+                <w:sz w:val="19"/>
+                <w:szCs w:val="19"/>
               </w:rPr>
             </w:pPr>
             <w:r>
               <w:rPr>
                 <w:sz w:val="19"/>
-              </w:rPr>
-              <w:t>Conducted diverse private equity audits resulting in 100% client satisfaction rate for investment funds, property investment clients, and media companies.</w:t>
+                <w:szCs w:val="19"/>
+              </w:rPr>
+              <w:t xml:space="preserve">Conducted </w:t>
+            </w:r>
+            <w:r>
+              <w:rPr>
+                <w:sz w:val="19"/>
+                <w:szCs w:val="19"/>
+              </w:rPr>
+              <w:t xml:space="preserve">impactful research in Natural Language Processing to analyze sentiment in movie reviews, contributing to insightful data-driven decisions </w:t>
+            </w:r>
+            <w:r>
+              <w:rPr>
+                <w:sz w:val="19"/>
+                <w:szCs w:val="19"/>
+              </w:rPr>
+              <w:t xml:space="preserve">for </w:t>
+            </w:r>
+            <w:r>
+              <w:rPr>
+                <w:sz w:val="19"/>
+                <w:szCs w:val="19"/>
+              </w:rPr>
+              <w:t>the entertainment industry.</w:t>
             </w:r>
           </w:p>
           <w:p>
             <w:pPr>
-              <w:pStyle w:val="TableParagraph"/>
+              <w:pStyle w:val="ListParagraph"/>
               <w:numPr>
                 <w:ilvl w:val="0"/>
-                <w:numId w:val="14"/>
+                <w:numId w:val="12"/>
               </w:numPr>
               <w:spacing w:line="276" w:lineRule="auto"/>
-              <w:ind w:left="475"/>
-              <w:rPr>
-                <w:sz w:val="19"/>
+              <w:ind w:left="477"/>
+              <w:rPr>
+                <w:sz w:val="19"/>
+                <w:szCs w:val="19"/>
               </w:rPr>
             </w:pPr>
             <w:r>
               <w:rPr>
                 <w:sz w:val="19"/>
-              </w:rPr>
-              <w:t>Utilized SQL and data manipulation techniques for financial data analysis.</w:t>
+                <w:szCs w:val="19"/>
+              </w:rPr>
+              <w:t>Developed an algorithm which classified 87% of reviews accurately, providing valuable insights for content creation and audience engagement with data queried using SQL from Google Big Query.</w:t>
+            </w:r>
+          </w:p>
+        </w:tc>
+      </w:tr>
+      <w:tr>
+        <w:trPr>
+          <w:trHeight w:val="1503"/>
+        </w:trPr>
+        <w:tc>
+          <w:tcPr>
+            <w:tcW w:w="964" w:type="dxa"/>
+          </w:tcPr>
+          <w:p>
+            <w:pPr>
+              <w:pStyle w:val="TableParagraph"/>
+              <w:rPr>
+                <w:b/>
+                <w:sz w:val="19"/>
+              </w:rPr>
+            </w:pPr>
+            <w:r>
+              <w:rPr>
+                <w:b/>
+                <w:sz w:val="19"/>
+              </w:rPr>
+              <w:t>202</w:t>
+            </w:r>
+            <w:r>
+              <w:rPr>
+                <w:b/>
+                <w:sz w:val="19"/>
+              </w:rPr>
+              <w:t>3</w:t>
+            </w:r>
+            <w:r>
+              <w:rPr>
+                <w:b/>
+                <w:sz w:val="19"/>
+              </w:rPr>
+              <w:t xml:space="preserve"> </w:t>
+            </w:r>
+          </w:p>
+        </w:tc>
+        <w:tc>
+          <w:tcPr>
+            <w:tcW w:w="9281" w:type="dxa"/>
+          </w:tcPr>
+          <w:p>
+            <w:pPr>
+              <w:pStyle w:val="TableParagraph"/>
+              <w:ind w:left="0"/>
+              <w:rPr>
+                <w:b/>
+                <w:i/>
+                <w:iCs/>
+                <w:color w:val="7F7F7F" w:themeColor="text1" w:themeTint="80"/>
+                <w:sz w:val="19"/>
+                <w:szCs w:val="19"/>
+              </w:rPr>
+            </w:pPr>
+            <w:r>
+              <w:rPr>
+                <w:b/>
+                <w:i/>
+                <w:iCs/>
+                <w:color w:val="1D1B11" w:themeColor="background2" w:themeShade="1A"/>
+                <w:sz w:val="19"/>
+                <w:szCs w:val="19"/>
+              </w:rPr>
+              <w:t>Movie Recommendations application</w:t>
             </w:r>
           </w:p>
           <w:p>
             <w:pPr>
-              <w:pStyle w:val="TableParagraph"/>
+              <w:pStyle w:val="ListParagraph"/>
               <w:numPr>
                 <w:ilvl w:val="0"/>
-                <w:numId w:val="14"/>
+                <w:numId w:val="12"/>
               </w:numPr>
               <w:spacing w:line="276" w:lineRule="auto"/>
-              <w:ind w:left="475"/>
-              <w:rPr>
+              <w:ind w:left="477"/>
+              <w:rPr>
+                <w:bCs/>
                 <w:sz w:val="19"/>
               </w:rPr>
             </w:pPr>
             <w:r>
               <w:rPr>
-                <w:sz w:val="19"/>
-              </w:rPr>
-              <w:t xml:space="preserve">As the project lead, </w:t>
-            </w:r>
-            <w:r>
-              <w:rPr>
-                <w:sz w:val="19"/>
-              </w:rPr>
-              <w:t xml:space="preserve">I </w:t>
-            </w:r>
-            <w:proofErr w:type="spellStart"/>
-            <w:r>
-              <w:rPr>
-                <w:sz w:val="19"/>
-              </w:rPr>
-              <w:t>o</w:t>
-            </w:r>
-            <w:r>
-              <w:rPr>
-                <w:sz w:val="19"/>
-              </w:rPr>
-              <w:t>ptimised</w:t>
-            </w:r>
-            <w:proofErr w:type="spellEnd"/>
-            <w:r>
-              <w:rPr>
-                <w:sz w:val="19"/>
-              </w:rPr>
-              <w:t xml:space="preserve"> engagement efficiency by using Power</w:t>
-            </w:r>
-            <w:r>
-              <w:rPr>
-                <w:sz w:val="19"/>
-              </w:rPr>
-              <w:t xml:space="preserve"> BI</w:t>
-            </w:r>
-            <w:r>
-              <w:rPr>
-                <w:sz w:val="19"/>
-              </w:rPr>
-              <w:t>, Tableau</w:t>
-            </w:r>
-            <w:r>
-              <w:rPr>
-                <w:sz w:val="19"/>
-              </w:rPr>
-              <w:t xml:space="preserve"> and</w:t>
-            </w:r>
-            <w:r>
-              <w:rPr>
-                <w:sz w:val="19"/>
-              </w:rPr>
-              <w:t xml:space="preserve"> Deloitte analytics</w:t>
-            </w:r>
-            <w:r>
-              <w:rPr>
-                <w:sz w:val="19"/>
-              </w:rPr>
-              <w:t xml:space="preserve"> </w:t>
-            </w:r>
-            <w:r>
-              <w:rPr>
-                <w:sz w:val="19"/>
-              </w:rPr>
-              <w:t>resulting in 20%-time savings for clients.</w:t>
+                <w:bCs/>
+                <w:sz w:val="19"/>
+              </w:rPr>
+              <w:t>In this project I created a movie recommendation system that could predict what an individual would rate a movie based on historical data.</w:t>
             </w:r>
           </w:p>
           <w:p>
             <w:pPr>
-              <w:pStyle w:val="TableParagraph"/>
+              <w:pStyle w:val="ListParagraph"/>
               <w:numPr>
                 <w:ilvl w:val="0"/>
-                <w:numId w:val="14"/>
+                <w:numId w:val="12"/>
               </w:numPr>
               <w:spacing w:line="276" w:lineRule="auto"/>
-              <w:ind w:left="475" w:right="234"/>
-              <w:rPr>
+              <w:ind w:left="477"/>
+              <w:rPr>
+                <w:b/>
                 <w:sz w:val="19"/>
               </w:rPr>
             </w:pPr>
             <w:r>
               <w:rPr>
                 <w:sz w:val="19"/>
-              </w:rPr>
-              <w:t>Fully developed data analysis frontend dashboards for risk assessments on my engagements.</w:t>
-            </w:r>
-          </w:p>
-          <w:p>
-            <w:pPr>
-              <w:pStyle w:val="TableParagraph"/>
-              <w:numPr>
-                <w:ilvl w:val="0"/>
-                <w:numId w:val="14"/>
-              </w:numPr>
-              <w:spacing w:line="276" w:lineRule="auto"/>
-              <w:ind w:left="475" w:right="234"/>
-              <w:rPr>
-                <w:sz w:val="19"/>
-              </w:rPr>
-            </w:pPr>
-            <w:r>
-              <w:rPr>
-                <w:sz w:val="19"/>
-              </w:rPr>
-              <w:t>Analyzed diverse billion-dollar infrastructure investments using complex DCF models, presenting key findings and recommendations to senior management.</w:t>
-            </w:r>
-          </w:p>
-          <w:p>
-            <w:pPr>
-              <w:pStyle w:val="TableParagraph"/>
-              <w:numPr>
-                <w:ilvl w:val="0"/>
-                <w:numId w:val="14"/>
-              </w:numPr>
-              <w:spacing w:line="276" w:lineRule="auto"/>
-              <w:ind w:left="475" w:right="234"/>
-              <w:rPr>
-                <w:sz w:val="19"/>
-              </w:rPr>
-            </w:pPr>
-            <w:r>
-              <w:rPr>
-                <w:sz w:val="19"/>
-              </w:rPr>
-              <w:t>Improved the Revenue testing approach on one of my property clients, incorporating Power Bi and using VBA to create time savings of 80% on the testing.</w:t>
-            </w:r>
-          </w:p>
-          <w:p>
-            <w:pPr>
-              <w:pStyle w:val="TableParagraph"/>
-              <w:numPr>
-                <w:ilvl w:val="0"/>
-                <w:numId w:val="14"/>
-              </w:numPr>
-              <w:tabs>
-                <w:tab w:val="left" w:pos="1326"/>
-                <w:tab w:val="left" w:pos="1327"/>
-              </w:tabs>
-              <w:spacing w:line="276" w:lineRule="auto"/>
-              <w:ind w:left="475" w:right="234"/>
-              <w:rPr>
-                <w:sz w:val="19"/>
-              </w:rPr>
-            </w:pPr>
-            <w:r>
-              <w:rPr>
-                <w:sz w:val="19"/>
-              </w:rPr>
-              <w:t>Effectively managed multiple client projects, devising comprehensive plans and budgets, resulting in 10% cost savings and optimal team utilization.</w:t>
+                <w:szCs w:val="19"/>
+              </w:rPr>
+              <w:t>Developed and applied various machine learning algorithms, including Regression, Support Vector Regression (SVR), and Random Forest, to create alternative recommendation models which outperformed the baseline surprise model reducing the loss by 36%.</w:t>
             </w:r>
           </w:p>
         </w:tc>
@@ -1220,18 +1434,32 @@
       <w:pPr>
         <w:pStyle w:val="BodyText"/>
         <w:spacing w:before="19"/>
-        <w:ind w:left="153"/>
       </w:pPr>
       <w:r>
         <w:rPr>
           <w:color w:val="575757"/>
+        </w:rPr>
+        <w:t xml:space="preserve">  </w:t>
+      </w:r>
+      <w:r>
+        <w:rPr>
+          <w:color w:val="575757"/>
+        </w:rPr>
+        <w:t xml:space="preserve"> </w:t>
+      </w:r>
+      <w:r>
+        <w:rPr>
+          <w:i/>
+          <w:iCs/>
+          <w:color w:val="575757"/>
+          <w:u w:val="single"/>
         </w:rPr>
         <w:t>EDUCATION</w:t>
       </w:r>
     </w:p>
     <w:tbl>
       <w:tblPr>
-        <w:tblW w:w="9716" w:type="dxa"/>
+        <w:tblW w:w="10336" w:type="dxa"/>
         <w:tblInd w:w="124" w:type="dxa"/>
         <w:tblBorders>
           <w:bottom w:val="single" w:sz="4" w:space="0" w:color="auto"/>
@@ -1245,7 +1473,7 @@
       </w:tblPr>
       <w:tblGrid>
         <w:gridCol w:w="1577"/>
-        <w:gridCol w:w="8139"/>
+        <w:gridCol w:w="8759"/>
       </w:tblGrid>
       <w:tr>
         <w:trPr>
@@ -1274,7 +1502,7 @@
         </w:tc>
         <w:tc>
           <w:tcPr>
-            <w:tcW w:w="8139" w:type="dxa"/>
+            <w:tcW w:w="8759" w:type="dxa"/>
           </w:tcPr>
           <w:p>
             <w:pPr>
@@ -1321,7 +1549,7 @@
       </w:tr>
       <w:tr>
         <w:trPr>
-          <w:trHeight w:val="1521"/>
+          <w:trHeight w:val="907"/>
         </w:trPr>
         <w:tc>
           <w:tcPr>
@@ -1346,7 +1574,7 @@
         </w:tc>
         <w:tc>
           <w:tcPr>
-            <w:tcW w:w="8139" w:type="dxa"/>
+            <w:tcW w:w="8759" w:type="dxa"/>
           </w:tcPr>
           <w:p>
             <w:pPr>
@@ -1443,25 +1671,15 @@
               <w:rPr>
                 <w:sz w:val="19"/>
               </w:rPr>
-              <w:t>Engineering Minor: Modern Applications of Engineering Mathematics in Finance</w:t>
-            </w:r>
-          </w:p>
-          <w:p>
-            <w:pPr>
-              <w:pStyle w:val="TableParagraph"/>
-              <w:numPr>
-                <w:ilvl w:val="1"/>
-                <w:numId w:val="17"/>
-              </w:numPr>
-              <w:tabs>
-                <w:tab w:val="left" w:pos="1326"/>
-                <w:tab w:val="left" w:pos="1327"/>
-              </w:tabs>
-              <w:spacing w:before="2"/>
-              <w:rPr>
-                <w:sz w:val="19"/>
-              </w:rPr>
-            </w:pPr>
+              <w:t xml:space="preserve">Engineering Minor: </w:t>
+            </w:r>
+            <w:r>
+              <w:rPr>
+                <w:bCs/>
+                <w:sz w:val="19"/>
+              </w:rPr>
+              <w:t xml:space="preserve">Stochastic </w:t>
+            </w:r>
             <w:r>
               <w:rPr>
                 <w:sz w:val="19"/>
@@ -1472,32 +1690,13 @@
               <w:rPr>
                 <w:sz w:val="19"/>
               </w:rPr>
+              <w:t xml:space="preserve">the </w:t>
+            </w:r>
+            <w:r>
+              <w:rPr>
+                <w:sz w:val="19"/>
+              </w:rPr>
               <w:t>Mathematics of AI and Machine learning</w:t>
-            </w:r>
-          </w:p>
-          <w:p>
-            <w:pPr>
-              <w:pStyle w:val="TableParagraph"/>
-              <w:numPr>
-                <w:ilvl w:val="1"/>
-                <w:numId w:val="17"/>
-              </w:numPr>
-              <w:tabs>
-                <w:tab w:val="left" w:pos="1326"/>
-                <w:tab w:val="left" w:pos="1327"/>
-              </w:tabs>
-              <w:spacing w:before="2"/>
-              <w:rPr>
-                <w:bCs/>
-                <w:sz w:val="19"/>
-              </w:rPr>
-            </w:pPr>
-            <w:r>
-              <w:rPr>
-                <w:bCs/>
-                <w:sz w:val="19"/>
-              </w:rPr>
-              <w:t xml:space="preserve">Stochastic Modelling </w:t>
             </w:r>
           </w:p>
         </w:tc>
@@ -1505,21 +1704,24 @@
     </w:tbl>
     <w:p>
       <w:pPr>
-        <w:spacing w:before="10"/>
+        <w:pStyle w:val="BodyText"/>
+        <w:spacing w:before="19"/>
         <w:rPr>
-          <w:b/>
-          <w:sz w:val="5"/>
+          <w:color w:val="575757"/>
         </w:rPr>
-      </w:pPr>
-    </w:p>
-    <w:p>
-      <w:pPr>
-        <w:pStyle w:val="BodyText"/>
-        <w:ind w:left="153"/>
       </w:pPr>
       <w:r>
         <w:rPr>
           <w:color w:val="575757"/>
+        </w:rPr>
+        <w:t xml:space="preserve">   </w:t>
+      </w:r>
+      <w:r>
+        <w:rPr>
+          <w:i/>
+          <w:iCs/>
+          <w:color w:val="575757"/>
+          <w:u w:val="single"/>
         </w:rPr>
         <w:t>ADDITIONAL SKILLS</w:t>
       </w:r>
@@ -1535,7 +1737,7 @@
     </w:p>
     <w:tbl>
       <w:tblPr>
-        <w:tblW w:w="9829" w:type="dxa"/>
+        <w:tblW w:w="10346" w:type="dxa"/>
         <w:tblInd w:w="142" w:type="dxa"/>
         <w:tblLayout w:type="fixed"/>
         <w:tblCellMar>
@@ -1545,8 +1747,8 @@
         <w:tblLook w:val="01E0" w:firstRow="1" w:lastRow="1" w:firstColumn="1" w:lastColumn="1" w:noHBand="0" w:noVBand="0"/>
       </w:tblPr>
       <w:tblGrid>
-        <w:gridCol w:w="1843"/>
-        <w:gridCol w:w="7986"/>
+        <w:gridCol w:w="1559"/>
+        <w:gridCol w:w="8787"/>
       </w:tblGrid>
       <w:tr>
         <w:trPr>
@@ -1554,7 +1756,7 @@
         </w:trPr>
         <w:tc>
           <w:tcPr>
-            <w:tcW w:w="1843" w:type="dxa"/>
+            <w:tcW w:w="1559" w:type="dxa"/>
           </w:tcPr>
           <w:p>
             <w:pPr>
@@ -1597,14 +1799,14 @@
         </w:tc>
         <w:tc>
           <w:tcPr>
-            <w:tcW w:w="7986" w:type="dxa"/>
+            <w:tcW w:w="8787" w:type="dxa"/>
           </w:tcPr>
           <w:p>
             <w:pPr>
               <w:pStyle w:val="TableParagraph"/>
               <w:numPr>
                 <w:ilvl w:val="0"/>
-                <w:numId w:val="18"/>
+                <w:numId w:val="20"/>
               </w:numPr>
               <w:rPr>
                 <w:sz w:val="19"/>
@@ -1614,21 +1816,7 @@
               <w:rPr>
                 <w:sz w:val="19"/>
               </w:rPr>
-              <w:t xml:space="preserve">Python: </w:t>
-            </w:r>
-            <w:proofErr w:type="spellStart"/>
-            <w:r>
-              <w:rPr>
-                <w:sz w:val="19"/>
-              </w:rPr>
-              <w:t>Numpy</w:t>
-            </w:r>
-            <w:proofErr w:type="spellEnd"/>
-            <w:r>
-              <w:rPr>
-                <w:sz w:val="19"/>
-              </w:rPr>
-              <w:t>, Pandas, Scikit-learn, PyTorch</w:t>
+              <w:t>Python: Numpy, Pandas, Scikit-learn, PyTorch</w:t>
             </w:r>
             <w:r>
               <w:rPr>
@@ -1654,7 +1842,7 @@
               <w:pStyle w:val="TableParagraph"/>
               <w:numPr>
                 <w:ilvl w:val="0"/>
-                <w:numId w:val="18"/>
+                <w:numId w:val="20"/>
               </w:numPr>
               <w:rPr>
                 <w:sz w:val="19"/>
@@ -1664,7 +1852,19 @@
               <w:rPr>
                 <w:sz w:val="19"/>
               </w:rPr>
-              <w:t>SQL: Postgres SQL, Big Query</w:t>
+              <w:t xml:space="preserve">SQL: </w:t>
+            </w:r>
+            <w:r>
+              <w:rPr>
+                <w:sz w:val="19"/>
+              </w:rPr>
+              <w:t xml:space="preserve">T-SQL, </w:t>
+            </w:r>
+            <w:r>
+              <w:rPr>
+                <w:sz w:val="19"/>
+              </w:rPr>
+              <w:t>Postgres SQL, Big Query</w:t>
             </w:r>
           </w:p>
           <w:p>
@@ -1672,7 +1872,7 @@
               <w:pStyle w:val="TableParagraph"/>
               <w:numPr>
                 <w:ilvl w:val="0"/>
-                <w:numId w:val="18"/>
+                <w:numId w:val="20"/>
               </w:numPr>
               <w:rPr>
                 <w:sz w:val="19"/>
@@ -1718,13 +1918,7 @@
               <w:rPr>
                 <w:sz w:val="19"/>
               </w:rPr>
-              <w:t>Tableau</w:t>
-            </w:r>
-            <w:r>
-              <w:rPr>
-                <w:sz w:val="19"/>
-              </w:rPr>
-              <w:t xml:space="preserve">, </w:t>
+              <w:t xml:space="preserve">Tableau, </w:t>
             </w:r>
             <w:r>
               <w:rPr>
@@ -1744,7 +1938,7 @@
               <w:pStyle w:val="TableParagraph"/>
               <w:numPr>
                 <w:ilvl w:val="0"/>
-                <w:numId w:val="18"/>
+                <w:numId w:val="20"/>
               </w:numPr>
               <w:rPr>
                 <w:sz w:val="19"/>
@@ -1754,7 +1948,13 @@
               <w:rPr>
                 <w:sz w:val="19"/>
               </w:rPr>
-              <w:t>Other: MATLAB, Git, R, HTML/CSS</w:t>
+              <w:t>Cloud: Microsoft Azure (ADF, Functions, Logic Apps), AWS (</w:t>
+            </w:r>
+            <w:r>
+              <w:rPr>
+                <w:sz w:val="19"/>
+              </w:rPr>
+              <w:t>SageMaker, S3)</w:t>
             </w:r>
           </w:p>
           <w:p>
@@ -1762,7 +1962,7 @@
               <w:pStyle w:val="TableParagraph"/>
               <w:numPr>
                 <w:ilvl w:val="0"/>
-                <w:numId w:val="18"/>
+                <w:numId w:val="20"/>
               </w:numPr>
               <w:rPr>
                 <w:sz w:val="19"/>
@@ -1772,7 +1972,19 @@
               <w:rPr>
                 <w:sz w:val="19"/>
               </w:rPr>
-              <w:t>Supervised Learning: Regression Analysis, Support Vector Machines (SVM), Random Forrest</w:t>
+              <w:t xml:space="preserve">Other: </w:t>
+            </w:r>
+            <w:r>
+              <w:rPr>
+                <w:sz w:val="19"/>
+              </w:rPr>
+              <w:t>MATLAB</w:t>
+            </w:r>
+            <w:r>
+              <w:rPr>
+                <w:sz w:val="19"/>
+              </w:rPr>
+              <w:t>, Git, R, HTML/CSS</w:t>
             </w:r>
           </w:p>
           <w:p>
@@ -1780,7 +1992,7 @@
               <w:pStyle w:val="TableParagraph"/>
               <w:numPr>
                 <w:ilvl w:val="0"/>
-                <w:numId w:val="18"/>
+                <w:numId w:val="20"/>
               </w:numPr>
               <w:rPr>
                 <w:sz w:val="19"/>
@@ -1790,190 +2002,25 @@
               <w:rPr>
                 <w:sz w:val="19"/>
               </w:rPr>
-              <w:t>Unsupervised Learning: K-means, DBSCAN, Principal Component Analysis (PCA)</w:t>
-            </w:r>
-          </w:p>
-        </w:tc>
-      </w:tr>
-      <w:tr>
-        <w:trPr>
-          <w:trHeight w:val="230"/>
-        </w:trPr>
-        <w:tc>
-          <w:tcPr>
-            <w:tcW w:w="1843" w:type="dxa"/>
-          </w:tcPr>
-          <w:p>
-            <w:pPr>
-              <w:pStyle w:val="TableParagraph"/>
-              <w:rPr>
-                <w:b/>
-                <w:sz w:val="19"/>
-              </w:rPr>
-            </w:pPr>
-            <w:r>
-              <w:rPr>
-                <w:b/>
-                <w:w w:val="95"/>
-                <w:sz w:val="19"/>
-              </w:rPr>
-              <w:t xml:space="preserve">  </w:t>
-            </w:r>
-            <w:r>
-              <w:rPr>
-                <w:b/>
-                <w:w w:val="95"/>
-                <w:sz w:val="19"/>
-              </w:rPr>
-              <w:t>Language</w:t>
-            </w:r>
-            <w:r>
-              <w:rPr>
-                <w:b/>
-                <w:w w:val="95"/>
-                <w:sz w:val="19"/>
-              </w:rPr>
-              <w:t>s</w:t>
-            </w:r>
-            <w:r>
-              <w:rPr>
-                <w:b/>
-                <w:w w:val="95"/>
-                <w:sz w:val="19"/>
-              </w:rPr>
-              <w:t>:</w:t>
-            </w:r>
-          </w:p>
-        </w:tc>
-        <w:tc>
-          <w:tcPr>
-            <w:tcW w:w="7986" w:type="dxa"/>
-          </w:tcPr>
-          <w:p>
-            <w:pPr>
-              <w:pStyle w:val="TableParagraph"/>
-              <w:numPr>
-                <w:ilvl w:val="0"/>
-                <w:numId w:val="18"/>
-              </w:numPr>
-              <w:rPr>
-                <w:sz w:val="19"/>
-              </w:rPr>
-            </w:pPr>
-            <w:r>
-              <w:rPr>
-                <w:sz w:val="19"/>
-              </w:rPr>
-              <w:t>English (Native) and Arabic (</w:t>
-            </w:r>
-            <w:r>
-              <w:rPr>
-                <w:sz w:val="19"/>
-              </w:rPr>
-              <w:t>Fluent</w:t>
-            </w:r>
-            <w:r>
-              <w:rPr>
-                <w:sz w:val="19"/>
-              </w:rPr>
-              <w:t>)</w:t>
-            </w:r>
-          </w:p>
-        </w:tc>
-      </w:tr>
-      <w:tr>
-        <w:trPr>
-          <w:trHeight w:val="135"/>
-        </w:trPr>
-        <w:tc>
-          <w:tcPr>
-            <w:tcW w:w="1843" w:type="dxa"/>
-          </w:tcPr>
-          <w:p>
-            <w:pPr>
-              <w:pStyle w:val="TableParagraph"/>
-              <w:ind w:right="22"/>
-              <w:rPr>
-                <w:b/>
-                <w:w w:val="95"/>
-                <w:sz w:val="19"/>
-              </w:rPr>
-            </w:pPr>
-            <w:r>
-              <w:rPr>
-                <w:b/>
-                <w:w w:val="95"/>
-                <w:sz w:val="19"/>
-              </w:rPr>
-              <w:t xml:space="preserve">  </w:t>
-            </w:r>
-            <w:r>
-              <w:rPr>
-                <w:b/>
-                <w:w w:val="95"/>
-                <w:sz w:val="19"/>
-              </w:rPr>
-              <w:t xml:space="preserve">Interests: </w:t>
-            </w:r>
-          </w:p>
-        </w:tc>
-        <w:tc>
-          <w:tcPr>
-            <w:tcW w:w="7986" w:type="dxa"/>
-          </w:tcPr>
-          <w:p>
-            <w:pPr>
-              <w:pStyle w:val="TableParagraph"/>
-              <w:numPr>
-                <w:ilvl w:val="0"/>
-                <w:numId w:val="18"/>
-              </w:numPr>
-              <w:spacing w:before="1"/>
-              <w:rPr>
-                <w:sz w:val="19"/>
-              </w:rPr>
-            </w:pPr>
-            <w:r>
-              <w:rPr>
-                <w:sz w:val="19"/>
-              </w:rPr>
-              <w:t xml:space="preserve">Space exploration, </w:t>
-            </w:r>
-            <w:r>
-              <w:rPr>
-                <w:sz w:val="19"/>
-              </w:rPr>
-              <w:t>Chess, Running,</w:t>
-            </w:r>
-            <w:r>
-              <w:rPr>
-                <w:sz w:val="19"/>
-              </w:rPr>
-              <w:t xml:space="preserve"> Football</w:t>
-            </w:r>
-            <w:r>
-              <w:rPr>
-                <w:sz w:val="19"/>
-              </w:rPr>
-              <w:t>,</w:t>
-            </w:r>
-            <w:r>
-              <w:rPr>
-                <w:sz w:val="19"/>
-              </w:rPr>
-              <w:t xml:space="preserve"> and </w:t>
-            </w:r>
-            <w:r>
-              <w:rPr>
-                <w:sz w:val="19"/>
-              </w:rPr>
-              <w:t>Travelin</w:t>
-            </w:r>
-            <w:r>
-              <w:rPr>
-                <w:sz w:val="19"/>
-              </w:rPr>
-              <w:t>g</w:t>
+              <w:t xml:space="preserve">Machine </w:t>
+            </w:r>
+            <w:r>
+              <w:rPr>
+                <w:sz w:val="19"/>
+              </w:rPr>
+              <w:t>Learning: Regression Analysis, Support Vector Machines (SVM), Random Forrest</w:t>
+            </w:r>
+            <w:r>
+              <w:rPr>
+                <w:sz w:val="19"/>
+              </w:rPr>
+              <w:t xml:space="preserve">, </w:t>
+            </w:r>
+            <w:r>
+              <w:rPr>
+                <w:sz w:val="19"/>
+              </w:rPr>
+              <w:t>DBSCAN</w:t>
             </w:r>
           </w:p>
         </w:tc>
@@ -1998,7 +2045,7 @@
 </file>
 
 <file path=word/endnotes.xml><?xml version="1.0" encoding="utf-8"?>
-<w:endnotes xmlns:wpc="http://schemas.microsoft.com/office/word/2010/wordprocessingCanvas" xmlns:cx="http://schemas.microsoft.com/office/drawing/2014/chartex" xmlns:cx1="http://schemas.microsoft.com/office/drawing/2015/9/8/chartex" xmlns:cx2="http://schemas.microsoft.com/office/drawing/2015/10/21/chartex" xmlns:cx3="http://schemas.microsoft.com/office/drawing/2016/5/9/chartex" xmlns:cx4="http://schemas.microsoft.com/office/drawing/2016/5/10/chartex" xmlns:cx5="http://schemas.microsoft.com/office/drawing/2016/5/11/chartex" xmlns:cx6="http://schemas.microsoft.com/office/drawing/2016/5/12/chartex" xmlns:cx7="http://schemas.microsoft.com/office/drawing/2016/5/13/chartex" xmlns:cx8="http://schemas.microsoft.com/office/drawing/2016/5/14/chartex" xmlns:mc="http://schemas.openxmlformats.org/markup-compatibility/2006" xmlns:aink="http://schemas.microsoft.com/office/drawing/2016/ink" xmlns:am3d="http://schemas.microsoft.com/office/drawing/2017/model3d" xmlns:o="urn:schemas-microsoft-com:office:office" xmlns:oel="http://schemas.microsoft.com/office/2019/extlst" xmlns:r="http://schemas.openxmlformats.org/officeDocument/2006/relationships" xmlns:m="http://schemas.openxmlformats.org/officeDocument/2006/math" xmlns:v="urn:schemas-microsoft-com:vml" xmlns:wp14="http://schemas.microsoft.com/office/word/2010/wordprocessingDrawing" xmlns:wp="http://schemas.openxmlformats.org/drawingml/2006/wordprocessingDrawing" xmlns:w10="urn:schemas-microsoft-com:office:word" xmlns:w="http://schemas.openxmlformats.org/wordprocessingml/2006/main" xmlns:w14="http://schemas.microsoft.com/office/word/2010/wordml" xmlns:w15="http://schemas.microsoft.com/office/word/2012/wordml" xmlns:w16cex="http://schemas.microsoft.com/office/word/2018/wordml/cex" xmlns:w16cid="http://schemas.microsoft.com/office/word/2016/wordml/cid" xmlns:w16="http://schemas.microsoft.com/office/word/2018/wordml" xmlns:w16sdtdh="http://schemas.microsoft.com/office/word/2020/wordml/sdtdatahash" xmlns:w16se="http://schemas.microsoft.com/office/word/2015/wordml/symex" xmlns:wpg="http://schemas.microsoft.com/office/word/2010/wordprocessingGroup" xmlns:wpi="http://schemas.microsoft.com/office/word/2010/wordprocessingInk" xmlns:wne="http://schemas.microsoft.com/office/word/2006/wordml" xmlns:wps="http://schemas.microsoft.com/office/word/2010/wordprocessingShape" mc:Ignorable="w14 w15 w16se w16cid w16 w16cex w16sdtdh wp14">
+<w:endnotes xmlns:wpc="http://schemas.microsoft.com/office/word/2010/wordprocessingCanvas" xmlns:cx="http://schemas.microsoft.com/office/drawing/2014/chartex" xmlns:cx1="http://schemas.microsoft.com/office/drawing/2015/9/8/chartex" xmlns:cx2="http://schemas.microsoft.com/office/drawing/2015/10/21/chartex" xmlns:cx3="http://schemas.microsoft.com/office/drawing/2016/5/9/chartex" xmlns:cx4="http://schemas.microsoft.com/office/drawing/2016/5/10/chartex" xmlns:cx5="http://schemas.microsoft.com/office/drawing/2016/5/11/chartex" xmlns:cx6="http://schemas.microsoft.com/office/drawing/2016/5/12/chartex" xmlns:cx7="http://schemas.microsoft.com/office/drawing/2016/5/13/chartex" xmlns:cx8="http://schemas.microsoft.com/office/drawing/2016/5/14/chartex" xmlns:mc="http://schemas.openxmlformats.org/markup-compatibility/2006" xmlns:aink="http://schemas.microsoft.com/office/drawing/2016/ink" xmlns:am3d="http://schemas.microsoft.com/office/drawing/2017/model3d" xmlns:o="urn:schemas-microsoft-com:office:office" xmlns:oel="http://schemas.microsoft.com/office/2019/extlst" xmlns:r="http://schemas.openxmlformats.org/officeDocument/2006/relationships" xmlns:m="http://schemas.openxmlformats.org/officeDocument/2006/math" xmlns:v="urn:schemas-microsoft-com:vml" xmlns:wp14="http://schemas.microsoft.com/office/word/2010/wordprocessingDrawing" xmlns:wp="http://schemas.openxmlformats.org/drawingml/2006/wordprocessingDrawing" xmlns:w10="urn:schemas-microsoft-com:office:word" xmlns:w="http://schemas.openxmlformats.org/wordprocessingml/2006/main" xmlns:w14="http://schemas.microsoft.com/office/word/2010/wordml" xmlns:w15="http://schemas.microsoft.com/office/word/2012/wordml" xmlns:w16cex="http://schemas.microsoft.com/office/word/2018/wordml/cex" xmlns:w16cid="http://schemas.microsoft.com/office/word/2016/wordml/cid" xmlns:w16="http://schemas.microsoft.com/office/word/2018/wordml" xmlns:w16du="http://schemas.microsoft.com/office/word/2023/wordml/word16du" xmlns:w16sdtdh="http://schemas.microsoft.com/office/word/2020/wordml/sdtdatahash" xmlns:w16se="http://schemas.microsoft.com/office/word/2015/wordml/symex" xmlns:wpg="http://schemas.microsoft.com/office/word/2010/wordprocessingGroup" xmlns:wpi="http://schemas.microsoft.com/office/word/2010/wordprocessingInk" xmlns:wne="http://schemas.microsoft.com/office/word/2006/wordml" xmlns:wps="http://schemas.microsoft.com/office/word/2010/wordprocessingShape" mc:Ignorable="w14 w15 w16se w16cid w16 w16cex w16sdtdh w16du wp14">
   <w:endnote w:type="separator" w:id="-1">
     <w:p>
       <w:r>
@@ -2017,7 +2064,7 @@
 </file>
 
 <file path=word/footnotes.xml><?xml version="1.0" encoding="utf-8"?>
-<w:footnotes xmlns:wpc="http://schemas.microsoft.com/office/word/2010/wordprocessingCanvas" xmlns:cx="http://schemas.microsoft.com/office/drawing/2014/chartex" xmlns:cx1="http://schemas.microsoft.com/office/drawing/2015/9/8/chartex" xmlns:cx2="http://schemas.microsoft.com/office/drawing/2015/10/21/chartex" xmlns:cx3="http://schemas.microsoft.com/office/drawing/2016/5/9/chartex" xmlns:cx4="http://schemas.microsoft.com/office/drawing/2016/5/10/chartex" xmlns:cx5="http://schemas.microsoft.com/office/drawing/2016/5/11/chartex" xmlns:cx6="http://schemas.microsoft.com/office/drawing/2016/5/12/chartex" xmlns:cx7="http://schemas.microsoft.com/office/drawing/2016/5/13/chartex" xmlns:cx8="http://schemas.microsoft.com/office/drawing/2016/5/14/chartex" xmlns:mc="http://schemas.openxmlformats.org/markup-compatibility/2006" xmlns:aink="http://schemas.microsoft.com/office/drawing/2016/ink" xmlns:am3d="http://schemas.microsoft.com/office/drawing/2017/model3d" xmlns:o="urn:schemas-microsoft-com:office:office" xmlns:oel="http://schemas.microsoft.com/office/2019/extlst" xmlns:r="http://schemas.openxmlformats.org/officeDocument/2006/relationships" xmlns:m="http://schemas.openxmlformats.org/officeDocument/2006/math" xmlns:v="urn:schemas-microsoft-com:vml" xmlns:wp14="http://schemas.microsoft.com/office/word/2010/wordprocessingDrawing" xmlns:wp="http://schemas.openxmlformats.org/drawingml/2006/wordprocessingDrawing" xmlns:w10="urn:schemas-microsoft-com:office:word" xmlns:w="http://schemas.openxmlformats.org/wordprocessingml/2006/main" xmlns:w14="http://schemas.microsoft.com/office/word/2010/wordml" xmlns:w15="http://schemas.microsoft.com/office/word/2012/wordml" xmlns:w16cex="http://schemas.microsoft.com/office/word/2018/wordml/cex" xmlns:w16cid="http://schemas.microsoft.com/office/word/2016/wordml/cid" xmlns:w16="http://schemas.microsoft.com/office/word/2018/wordml" xmlns:w16sdtdh="http://schemas.microsoft.com/office/word/2020/wordml/sdtdatahash" xmlns:w16se="http://schemas.microsoft.com/office/word/2015/wordml/symex" xmlns:wpg="http://schemas.microsoft.com/office/word/2010/wordprocessingGroup" xmlns:wpi="http://schemas.microsoft.com/office/word/2010/wordprocessingInk" xmlns:wne="http://schemas.microsoft.com/office/word/2006/wordml" xmlns:wps="http://schemas.microsoft.com/office/word/2010/wordprocessingShape" mc:Ignorable="w14 w15 w16se w16cid w16 w16cex w16sdtdh wp14">
+<w:footnotes xmlns:wpc="http://schemas.microsoft.com/office/word/2010/wordprocessingCanvas" xmlns:cx="http://schemas.microsoft.com/office/drawing/2014/chartex" xmlns:cx1="http://schemas.microsoft.com/office/drawing/2015/9/8/chartex" xmlns:cx2="http://schemas.microsoft.com/office/drawing/2015/10/21/chartex" xmlns:cx3="http://schemas.microsoft.com/office/drawing/2016/5/9/chartex" xmlns:cx4="http://schemas.microsoft.com/office/drawing/2016/5/10/chartex" xmlns:cx5="http://schemas.microsoft.com/office/drawing/2016/5/11/chartex" xmlns:cx6="http://schemas.microsoft.com/office/drawing/2016/5/12/chartex" xmlns:cx7="http://schemas.microsoft.com/office/drawing/2016/5/13/chartex" xmlns:cx8="http://schemas.microsoft.com/office/drawing/2016/5/14/chartex" xmlns:mc="http://schemas.openxmlformats.org/markup-compatibility/2006" xmlns:aink="http://schemas.microsoft.com/office/drawing/2016/ink" xmlns:am3d="http://schemas.microsoft.com/office/drawing/2017/model3d" xmlns:o="urn:schemas-microsoft-com:office:office" xmlns:oel="http://schemas.microsoft.com/office/2019/extlst" xmlns:r="http://schemas.openxmlformats.org/officeDocument/2006/relationships" xmlns:m="http://schemas.openxmlformats.org/officeDocument/2006/math" xmlns:v="urn:schemas-microsoft-com:vml" xmlns:wp14="http://schemas.microsoft.com/office/word/2010/wordprocessingDrawing" xmlns:wp="http://schemas.openxmlformats.org/drawingml/2006/wordprocessingDrawing" xmlns:w10="urn:schemas-microsoft-com:office:word" xmlns:w="http://schemas.openxmlformats.org/wordprocessingml/2006/main" xmlns:w14="http://schemas.microsoft.com/office/word/2010/wordml" xmlns:w15="http://schemas.microsoft.com/office/word/2012/wordml" xmlns:w16cex="http://schemas.microsoft.com/office/word/2018/wordml/cex" xmlns:w16cid="http://schemas.microsoft.com/office/word/2016/wordml/cid" xmlns:w16="http://schemas.microsoft.com/office/word/2018/wordml" xmlns:w16du="http://schemas.microsoft.com/office/word/2023/wordml/word16du" xmlns:w16sdtdh="http://schemas.microsoft.com/office/word/2020/wordml/sdtdatahash" xmlns:w16se="http://schemas.microsoft.com/office/word/2015/wordml/symex" xmlns:wpg="http://schemas.microsoft.com/office/word/2010/wordprocessingGroup" xmlns:wpi="http://schemas.microsoft.com/office/word/2010/wordprocessingInk" xmlns:wne="http://schemas.microsoft.com/office/word/2006/wordml" xmlns:wps="http://schemas.microsoft.com/office/word/2010/wordprocessingShape" mc:Ignorable="w14 w15 w16se w16cid w16 w16cex w16sdtdh w16du wp14">
   <w:footnote w:type="separator" w:id="-1">
     <w:p>
       <w:r>
@@ -2036,7 +2083,7 @@
 </file>
 
 <file path=word/numbering.xml><?xml version="1.0" encoding="utf-8"?>
-<w:numbering xmlns:wpc="http://schemas.microsoft.com/office/word/2010/wordprocessingCanvas" xmlns:cx="http://schemas.microsoft.com/office/drawing/2014/chartex" xmlns:cx1="http://schemas.microsoft.com/office/drawing/2015/9/8/chartex" xmlns:cx2="http://schemas.microsoft.com/office/drawing/2015/10/21/chartex" xmlns:cx3="http://schemas.microsoft.com/office/drawing/2016/5/9/chartex" xmlns:cx4="http://schemas.microsoft.com/office/drawing/2016/5/10/chartex" xmlns:cx5="http://schemas.microsoft.com/office/drawing/2016/5/11/chartex" xmlns:cx6="http://schemas.microsoft.com/office/drawing/2016/5/12/chartex" xmlns:cx7="http://schemas.microsoft.com/office/drawing/2016/5/13/chartex" xmlns:cx8="http://schemas.microsoft.com/office/drawing/2016/5/14/chartex" xmlns:mc="http://schemas.openxmlformats.org/markup-compatibility/2006" xmlns:aink="http://schemas.microsoft.com/office/drawing/2016/ink" xmlns:am3d="http://schemas.microsoft.com/office/drawing/2017/model3d" xmlns:o="urn:schemas-microsoft-com:office:office" xmlns:oel="http://schemas.microsoft.com/office/2019/extlst" xmlns:r="http://schemas.openxmlformats.org/officeDocument/2006/relationships" xmlns:m="http://schemas.openxmlformats.org/officeDocument/2006/math" xmlns:v="urn:schemas-microsoft-com:vml" xmlns:wp14="http://schemas.microsoft.com/office/word/2010/wordprocessingDrawing" xmlns:wp="http://schemas.openxmlformats.org/drawingml/2006/wordprocessingDrawing" xmlns:w10="urn:schemas-microsoft-com:office:word" xmlns:w="http://schemas.openxmlformats.org/wordprocessingml/2006/main" xmlns:w14="http://schemas.microsoft.com/office/word/2010/wordml" xmlns:w15="http://schemas.microsoft.com/office/word/2012/wordml" xmlns:w16cex="http://schemas.microsoft.com/office/word/2018/wordml/cex" xmlns:w16cid="http://schemas.microsoft.com/office/word/2016/wordml/cid" xmlns:w16="http://schemas.microsoft.com/office/word/2018/wordml" xmlns:w16sdtdh="http://schemas.microsoft.com/office/word/2020/wordml/sdtdatahash" xmlns:w16se="http://schemas.microsoft.com/office/word/2015/wordml/symex" xmlns:wpg="http://schemas.microsoft.com/office/word/2010/wordprocessingGroup" xmlns:wpi="http://schemas.microsoft.com/office/word/2010/wordprocessingInk" xmlns:wne="http://schemas.microsoft.com/office/word/2006/wordml" xmlns:wps="http://schemas.microsoft.com/office/word/2010/wordprocessingShape" mc:Ignorable="w14 w15 w16se w16cid w16 w16cex w16sdtdh wp14">
+<w:numbering xmlns:wpc="http://schemas.microsoft.com/office/word/2010/wordprocessingCanvas" xmlns:cx="http://schemas.microsoft.com/office/drawing/2014/chartex" xmlns:cx1="http://schemas.microsoft.com/office/drawing/2015/9/8/chartex" xmlns:cx2="http://schemas.microsoft.com/office/drawing/2015/10/21/chartex" xmlns:cx3="http://schemas.microsoft.com/office/drawing/2016/5/9/chartex" xmlns:cx4="http://schemas.microsoft.com/office/drawing/2016/5/10/chartex" xmlns:cx5="http://schemas.microsoft.com/office/drawing/2016/5/11/chartex" xmlns:cx6="http://schemas.microsoft.com/office/drawing/2016/5/12/chartex" xmlns:cx7="http://schemas.microsoft.com/office/drawing/2016/5/13/chartex" xmlns:cx8="http://schemas.microsoft.com/office/drawing/2016/5/14/chartex" xmlns:mc="http://schemas.openxmlformats.org/markup-compatibility/2006" xmlns:aink="http://schemas.microsoft.com/office/drawing/2016/ink" xmlns:am3d="http://schemas.microsoft.com/office/drawing/2017/model3d" xmlns:o="urn:schemas-microsoft-com:office:office" xmlns:oel="http://schemas.microsoft.com/office/2019/extlst" xmlns:r="http://schemas.openxmlformats.org/officeDocument/2006/relationships" xmlns:m="http://schemas.openxmlformats.org/officeDocument/2006/math" xmlns:v="urn:schemas-microsoft-com:vml" xmlns:wp14="http://schemas.microsoft.com/office/word/2010/wordprocessingDrawing" xmlns:wp="http://schemas.openxmlformats.org/drawingml/2006/wordprocessingDrawing" xmlns:w10="urn:schemas-microsoft-com:office:word" xmlns:w="http://schemas.openxmlformats.org/wordprocessingml/2006/main" xmlns:w14="http://schemas.microsoft.com/office/word/2010/wordml" xmlns:w15="http://schemas.microsoft.com/office/word/2012/wordml" xmlns:w16cex="http://schemas.microsoft.com/office/word/2018/wordml/cex" xmlns:w16cid="http://schemas.microsoft.com/office/word/2016/wordml/cid" xmlns:w16="http://schemas.microsoft.com/office/word/2018/wordml" xmlns:w16du="http://schemas.microsoft.com/office/word/2023/wordml/word16du" xmlns:w16sdtdh="http://schemas.microsoft.com/office/word/2020/wordml/sdtdatahash" xmlns:w16se="http://schemas.microsoft.com/office/word/2015/wordml/symex" xmlns:wpg="http://schemas.microsoft.com/office/word/2010/wordprocessingGroup" xmlns:wpi="http://schemas.microsoft.com/office/word/2010/wordprocessingInk" xmlns:wne="http://schemas.microsoft.com/office/word/2006/wordml" xmlns:wps="http://schemas.microsoft.com/office/word/2010/wordprocessingShape" mc:Ignorable="w14 w15 w16se w16cid w16 w16cex w16sdtdh w16du wp14">
   <w:abstractNum w:abstractNumId="0" w15:restartNumberingAfterBreak="0">
     <w:nsid w:val="06AB7521"/>
     <w:multiLevelType w:val="hybridMultilevel"/>
@@ -2381,6 +2428,119 @@
     </w:lvl>
   </w:abstractNum>
   <w:abstractNum w:abstractNumId="3" w15:restartNumberingAfterBreak="0">
+    <w:nsid w:val="0E965273"/>
+    <w:multiLevelType w:val="hybridMultilevel"/>
+    <w:tmpl w:val="82380DC2"/>
+    <w:lvl w:ilvl="0" w:tplc="08090001">
+      <w:start w:val="1"/>
+      <w:numFmt w:val="bullet"/>
+      <w:lvlText w:val=""/>
+      <w:lvlJc w:val="left"/>
+      <w:pPr>
+        <w:ind w:left="734" w:hanging="360"/>
+      </w:pPr>
+      <w:rPr>
+        <w:rFonts w:ascii="Symbol" w:hAnsi="Symbol" w:hint="default"/>
+      </w:rPr>
+    </w:lvl>
+    <w:lvl w:ilvl="1" w:tplc="08090003" w:tentative="1">
+      <w:start w:val="1"/>
+      <w:numFmt w:val="bullet"/>
+      <w:lvlText w:val="o"/>
+      <w:lvlJc w:val="left"/>
+      <w:pPr>
+        <w:ind w:left="1454" w:hanging="360"/>
+      </w:pPr>
+      <w:rPr>
+        <w:rFonts w:ascii="Courier New" w:hAnsi="Courier New" w:cs="Courier New" w:hint="default"/>
+      </w:rPr>
+    </w:lvl>
+    <w:lvl w:ilvl="2" w:tplc="08090005" w:tentative="1">
+      <w:start w:val="1"/>
+      <w:numFmt w:val="bullet"/>
+      <w:lvlText w:val=""/>
+      <w:lvlJc w:val="left"/>
+      <w:pPr>
+        <w:ind w:left="2174" w:hanging="360"/>
+      </w:pPr>
+      <w:rPr>
+        <w:rFonts w:ascii="Wingdings" w:hAnsi="Wingdings" w:hint="default"/>
+      </w:rPr>
+    </w:lvl>
+    <w:lvl w:ilvl="3" w:tplc="08090001" w:tentative="1">
+      <w:start w:val="1"/>
+      <w:numFmt w:val="bullet"/>
+      <w:lvlText w:val=""/>
+      <w:lvlJc w:val="left"/>
+      <w:pPr>
+        <w:ind w:left="2894" w:hanging="360"/>
+      </w:pPr>
+      <w:rPr>
+        <w:rFonts w:ascii="Symbol" w:hAnsi="Symbol" w:hint="default"/>
+      </w:rPr>
+    </w:lvl>
+    <w:lvl w:ilvl="4" w:tplc="08090003" w:tentative="1">
+      <w:start w:val="1"/>
+      <w:numFmt w:val="bullet"/>
+      <w:lvlText w:val="o"/>
+      <w:lvlJc w:val="left"/>
+      <w:pPr>
+        <w:ind w:left="3614" w:hanging="360"/>
+      </w:pPr>
+      <w:rPr>
+        <w:rFonts w:ascii="Courier New" w:hAnsi="Courier New" w:cs="Courier New" w:hint="default"/>
+      </w:rPr>
+    </w:lvl>
+    <w:lvl w:ilvl="5" w:tplc="08090005" w:tentative="1">
+      <w:start w:val="1"/>
+      <w:numFmt w:val="bullet"/>
+      <w:lvlText w:val=""/>
+      <w:lvlJc w:val="left"/>
+      <w:pPr>
+        <w:ind w:left="4334" w:hanging="360"/>
+      </w:pPr>
+      <w:rPr>
+        <w:rFonts w:ascii="Wingdings" w:hAnsi="Wingdings" w:hint="default"/>
+      </w:rPr>
+    </w:lvl>
+    <w:lvl w:ilvl="6" w:tplc="08090001" w:tentative="1">
+      <w:start w:val="1"/>
+      <w:numFmt w:val="bullet"/>
+      <w:lvlText w:val=""/>
+      <w:lvlJc w:val="left"/>
+      <w:pPr>
+        <w:ind w:left="5054" w:hanging="360"/>
+      </w:pPr>
+      <w:rPr>
+        <w:rFonts w:ascii="Symbol" w:hAnsi="Symbol" w:hint="default"/>
+      </w:rPr>
+    </w:lvl>
+    <w:lvl w:ilvl="7" w:tplc="08090003" w:tentative="1">
+      <w:start w:val="1"/>
+      <w:numFmt w:val="bullet"/>
+      <w:lvlText w:val="o"/>
+      <w:lvlJc w:val="left"/>
+      <w:pPr>
+        <w:ind w:left="5774" w:hanging="360"/>
+      </w:pPr>
+      <w:rPr>
+        <w:rFonts w:ascii="Courier New" w:hAnsi="Courier New" w:cs="Courier New" w:hint="default"/>
+      </w:rPr>
+    </w:lvl>
+    <w:lvl w:ilvl="8" w:tplc="08090005" w:tentative="1">
+      <w:start w:val="1"/>
+      <w:numFmt w:val="bullet"/>
+      <w:lvlText w:val=""/>
+      <w:lvlJc w:val="left"/>
+      <w:pPr>
+        <w:ind w:left="6494" w:hanging="360"/>
+      </w:pPr>
+      <w:rPr>
+        <w:rFonts w:ascii="Wingdings" w:hAnsi="Wingdings" w:hint="default"/>
+      </w:rPr>
+    </w:lvl>
+  </w:abstractNum>
+  <w:abstractNum w:abstractNumId="4" w15:restartNumberingAfterBreak="0">
     <w:nsid w:val="10E55AB0"/>
     <w:multiLevelType w:val="hybridMultilevel"/>
     <w:tmpl w:val="1688E300"/>
@@ -2493,7 +2653,156 @@
       </w:rPr>
     </w:lvl>
   </w:abstractNum>
-  <w:abstractNum w:abstractNumId="4" w15:restartNumberingAfterBreak="0">
+  <w:abstractNum w:abstractNumId="5" w15:restartNumberingAfterBreak="0">
+    <w:nsid w:val="168E0C39"/>
+    <w:multiLevelType w:val="multilevel"/>
+    <w:tmpl w:val="516AB214"/>
+    <w:lvl w:ilvl="0">
+      <w:start w:val="1"/>
+      <w:numFmt w:val="bullet"/>
+      <w:lvlText w:val=""/>
+      <w:lvlJc w:val="left"/>
+      <w:pPr>
+        <w:tabs>
+          <w:tab w:val="num" w:pos="720"/>
+        </w:tabs>
+        <w:ind w:left="720" w:hanging="360"/>
+      </w:pPr>
+      <w:rPr>
+        <w:rFonts w:ascii="Symbol" w:hAnsi="Symbol" w:hint="default"/>
+        <w:sz w:val="20"/>
+      </w:rPr>
+    </w:lvl>
+    <w:lvl w:ilvl="1" w:tentative="1">
+      <w:start w:val="1"/>
+      <w:numFmt w:val="bullet"/>
+      <w:lvlText w:val="o"/>
+      <w:lvlJc w:val="left"/>
+      <w:pPr>
+        <w:tabs>
+          <w:tab w:val="num" w:pos="1440"/>
+        </w:tabs>
+        <w:ind w:left="1440" w:hanging="360"/>
+      </w:pPr>
+      <w:rPr>
+        <w:rFonts w:ascii="Courier New" w:hAnsi="Courier New" w:hint="default"/>
+        <w:sz w:val="20"/>
+      </w:rPr>
+    </w:lvl>
+    <w:lvl w:ilvl="2" w:tentative="1">
+      <w:start w:val="1"/>
+      <w:numFmt w:val="bullet"/>
+      <w:lvlText w:val=""/>
+      <w:lvlJc w:val="left"/>
+      <w:pPr>
+        <w:tabs>
+          <w:tab w:val="num" w:pos="2160"/>
+        </w:tabs>
+        <w:ind w:left="2160" w:hanging="360"/>
+      </w:pPr>
+      <w:rPr>
+        <w:rFonts w:ascii="Wingdings" w:hAnsi="Wingdings" w:hint="default"/>
+        <w:sz w:val="20"/>
+      </w:rPr>
+    </w:lvl>
+    <w:lvl w:ilvl="3" w:tentative="1">
+      <w:start w:val="1"/>
+      <w:numFmt w:val="bullet"/>
+      <w:lvlText w:val=""/>
+      <w:lvlJc w:val="left"/>
+      <w:pPr>
+        <w:tabs>
+          <w:tab w:val="num" w:pos="2880"/>
+        </w:tabs>
+        <w:ind w:left="2880" w:hanging="360"/>
+      </w:pPr>
+      <w:rPr>
+        <w:rFonts w:ascii="Wingdings" w:hAnsi="Wingdings" w:hint="default"/>
+        <w:sz w:val="20"/>
+      </w:rPr>
+    </w:lvl>
+    <w:lvl w:ilvl="4" w:tentative="1">
+      <w:start w:val="1"/>
+      <w:numFmt w:val="bullet"/>
+      <w:lvlText w:val=""/>
+      <w:lvlJc w:val="left"/>
+      <w:pPr>
+        <w:tabs>
+          <w:tab w:val="num" w:pos="3600"/>
+        </w:tabs>
+        <w:ind w:left="3600" w:hanging="360"/>
+      </w:pPr>
+      <w:rPr>
+        <w:rFonts w:ascii="Wingdings" w:hAnsi="Wingdings" w:hint="default"/>
+        <w:sz w:val="20"/>
+      </w:rPr>
+    </w:lvl>
+    <w:lvl w:ilvl="5" w:tentative="1">
+      <w:start w:val="1"/>
+      <w:numFmt w:val="bullet"/>
+      <w:lvlText w:val=""/>
+      <w:lvlJc w:val="left"/>
+      <w:pPr>
+        <w:tabs>
+          <w:tab w:val="num" w:pos="4320"/>
+        </w:tabs>
+        <w:ind w:left="4320" w:hanging="360"/>
+      </w:pPr>
+      <w:rPr>
+        <w:rFonts w:ascii="Wingdings" w:hAnsi="Wingdings" w:hint="default"/>
+        <w:sz w:val="20"/>
+      </w:rPr>
+    </w:lvl>
+    <w:lvl w:ilvl="6" w:tentative="1">
+      <w:start w:val="1"/>
+      <w:numFmt w:val="bullet"/>
+      <w:lvlText w:val=""/>
+      <w:lvlJc w:val="left"/>
+      <w:pPr>
+        <w:tabs>
+          <w:tab w:val="num" w:pos="5040"/>
+        </w:tabs>
+        <w:ind w:left="5040" w:hanging="360"/>
+      </w:pPr>
+      <w:rPr>
+        <w:rFonts w:ascii="Wingdings" w:hAnsi="Wingdings" w:hint="default"/>
+        <w:sz w:val="20"/>
+      </w:rPr>
+    </w:lvl>
+    <w:lvl w:ilvl="7" w:tentative="1">
+      <w:start w:val="1"/>
+      <w:numFmt w:val="bullet"/>
+      <w:lvlText w:val=""/>
+      <w:lvlJc w:val="left"/>
+      <w:pPr>
+        <w:tabs>
+          <w:tab w:val="num" w:pos="5760"/>
+        </w:tabs>
+        <w:ind w:left="5760" w:hanging="360"/>
+      </w:pPr>
+      <w:rPr>
+        <w:rFonts w:ascii="Wingdings" w:hAnsi="Wingdings" w:hint="default"/>
+        <w:sz w:val="20"/>
+      </w:rPr>
+    </w:lvl>
+    <w:lvl w:ilvl="8" w:tentative="1">
+      <w:start w:val="1"/>
+      <w:numFmt w:val="bullet"/>
+      <w:lvlText w:val=""/>
+      <w:lvlJc w:val="left"/>
+      <w:pPr>
+        <w:tabs>
+          <w:tab w:val="num" w:pos="6480"/>
+        </w:tabs>
+        <w:ind w:left="6480" w:hanging="360"/>
+      </w:pPr>
+      <w:rPr>
+        <w:rFonts w:ascii="Wingdings" w:hAnsi="Wingdings" w:hint="default"/>
+        <w:sz w:val="20"/>
+      </w:rPr>
+    </w:lvl>
+  </w:abstractNum>
+  <w:abstractNum w:abstractNumId="6" w15:restartNumberingAfterBreak="0">
     <w:nsid w:val="1C4F2CC1"/>
     <w:multiLevelType w:val="hybridMultilevel"/>
     <w:tmpl w:val="623AA568"/>
@@ -2606,7 +2915,7 @@
       </w:rPr>
     </w:lvl>
   </w:abstractNum>
-  <w:abstractNum w:abstractNumId="5" w15:restartNumberingAfterBreak="0">
+  <w:abstractNum w:abstractNumId="7" w15:restartNumberingAfterBreak="0">
     <w:nsid w:val="1EF37A2D"/>
     <w:multiLevelType w:val="hybridMultilevel"/>
     <w:tmpl w:val="DEFCEF80"/>
@@ -2719,7 +3028,7 @@
       </w:rPr>
     </w:lvl>
   </w:abstractNum>
-  <w:abstractNum w:abstractNumId="6" w15:restartNumberingAfterBreak="0">
+  <w:abstractNum w:abstractNumId="8" w15:restartNumberingAfterBreak="0">
     <w:nsid w:val="33DC2A4A"/>
     <w:multiLevelType w:val="hybridMultilevel"/>
     <w:tmpl w:val="1EF4B792"/>
@@ -2835,7 +3144,7 @@
       </w:rPr>
     </w:lvl>
   </w:abstractNum>
-  <w:abstractNum w:abstractNumId="7" w15:restartNumberingAfterBreak="0">
+  <w:abstractNum w:abstractNumId="9" w15:restartNumberingAfterBreak="0">
     <w:nsid w:val="36DB36D4"/>
     <w:multiLevelType w:val="hybridMultilevel"/>
     <w:tmpl w:val="4418CDC4"/>
@@ -2951,7 +3260,7 @@
       </w:rPr>
     </w:lvl>
   </w:abstractNum>
-  <w:abstractNum w:abstractNumId="8" w15:restartNumberingAfterBreak="0">
+  <w:abstractNum w:abstractNumId="10" w15:restartNumberingAfterBreak="0">
     <w:nsid w:val="3BC7799F"/>
     <w:multiLevelType w:val="hybridMultilevel"/>
     <w:tmpl w:val="5B402F5C"/>
@@ -3067,7 +3376,7 @@
       </w:rPr>
     </w:lvl>
   </w:abstractNum>
-  <w:abstractNum w:abstractNumId="9" w15:restartNumberingAfterBreak="0">
+  <w:abstractNum w:abstractNumId="11" w15:restartNumberingAfterBreak="0">
     <w:nsid w:val="3BEE5FF6"/>
     <w:multiLevelType w:val="hybridMultilevel"/>
     <w:tmpl w:val="7C68FD40"/>
@@ -3180,7 +3489,7 @@
       </w:rPr>
     </w:lvl>
   </w:abstractNum>
-  <w:abstractNum w:abstractNumId="10" w15:restartNumberingAfterBreak="0">
+  <w:abstractNum w:abstractNumId="12" w15:restartNumberingAfterBreak="0">
     <w:nsid w:val="3C3E68A3"/>
     <w:multiLevelType w:val="hybridMultilevel"/>
     <w:tmpl w:val="1B783D7A"/>
@@ -3297,7 +3606,7 @@
       </w:rPr>
     </w:lvl>
   </w:abstractNum>
-  <w:abstractNum w:abstractNumId="11" w15:restartNumberingAfterBreak="0">
+  <w:abstractNum w:abstractNumId="13" w15:restartNumberingAfterBreak="0">
     <w:nsid w:val="3E5D2F63"/>
     <w:multiLevelType w:val="hybridMultilevel"/>
     <w:tmpl w:val="680A9FC6"/>
@@ -3410,7 +3719,7 @@
       </w:rPr>
     </w:lvl>
   </w:abstractNum>
-  <w:abstractNum w:abstractNumId="12" w15:restartNumberingAfterBreak="0">
+  <w:abstractNum w:abstractNumId="14" w15:restartNumberingAfterBreak="0">
     <w:nsid w:val="5511330B"/>
     <w:multiLevelType w:val="hybridMultilevel"/>
     <w:tmpl w:val="F6E08884"/>
@@ -3523,7 +3832,7 @@
       </w:rPr>
     </w:lvl>
   </w:abstractNum>
-  <w:abstractNum w:abstractNumId="13" w15:restartNumberingAfterBreak="0">
+  <w:abstractNum w:abstractNumId="15" w15:restartNumberingAfterBreak="0">
     <w:nsid w:val="557362D1"/>
     <w:multiLevelType w:val="hybridMultilevel"/>
     <w:tmpl w:val="51ACB724"/>
@@ -3639,7 +3948,7 @@
       </w:rPr>
     </w:lvl>
   </w:abstractNum>
-  <w:abstractNum w:abstractNumId="14" w15:restartNumberingAfterBreak="0">
+  <w:abstractNum w:abstractNumId="16" w15:restartNumberingAfterBreak="0">
     <w:nsid w:val="59DA36C1"/>
     <w:multiLevelType w:val="hybridMultilevel"/>
     <w:tmpl w:val="90A21F36"/>
@@ -3752,7 +4061,7 @@
       </w:rPr>
     </w:lvl>
   </w:abstractNum>
-  <w:abstractNum w:abstractNumId="15" w15:restartNumberingAfterBreak="0">
+  <w:abstractNum w:abstractNumId="17" w15:restartNumberingAfterBreak="0">
     <w:nsid w:val="5C3A77CB"/>
     <w:multiLevelType w:val="hybridMultilevel"/>
     <w:tmpl w:val="09205024"/>
@@ -3869,7 +4178,7 @@
       </w:rPr>
     </w:lvl>
   </w:abstractNum>
-  <w:abstractNum w:abstractNumId="16" w15:restartNumberingAfterBreak="0">
+  <w:abstractNum w:abstractNumId="18" w15:restartNumberingAfterBreak="0">
     <w:nsid w:val="6D9A6FC4"/>
     <w:multiLevelType w:val="hybridMultilevel"/>
     <w:tmpl w:val="07A81848"/>
@@ -3982,7 +4291,7 @@
       </w:rPr>
     </w:lvl>
   </w:abstractNum>
-  <w:abstractNum w:abstractNumId="17" w15:restartNumberingAfterBreak="0">
+  <w:abstractNum w:abstractNumId="19" w15:restartNumberingAfterBreak="0">
     <w:nsid w:val="7EA30277"/>
     <w:multiLevelType w:val="hybridMultilevel"/>
     <w:tmpl w:val="6FF6BBB0"/>
@@ -4096,28 +4405,28 @@
     </w:lvl>
   </w:abstractNum>
   <w:num w:numId="1" w16cid:durableId="1492062925">
+    <w:abstractNumId w:val="9"/>
+  </w:num>
+  <w:num w:numId="2" w16cid:durableId="1356613095">
+    <w:abstractNumId w:val="15"/>
+  </w:num>
+  <w:num w:numId="3" w16cid:durableId="903565048">
+    <w:abstractNumId w:val="8"/>
+  </w:num>
+  <w:num w:numId="4" w16cid:durableId="1678189314">
+    <w:abstractNumId w:val="10"/>
+  </w:num>
+  <w:num w:numId="5" w16cid:durableId="1712876792">
+    <w:abstractNumId w:val="16"/>
+  </w:num>
+  <w:num w:numId="6" w16cid:durableId="497187048">
     <w:abstractNumId w:val="7"/>
   </w:num>
-  <w:num w:numId="2" w16cid:durableId="1356613095">
-    <w:abstractNumId w:val="13"/>
-  </w:num>
-  <w:num w:numId="3" w16cid:durableId="903565048">
-    <w:abstractNumId w:val="6"/>
-  </w:num>
-  <w:num w:numId="4" w16cid:durableId="1678189314">
-    <w:abstractNumId w:val="8"/>
-  </w:num>
-  <w:num w:numId="5" w16cid:durableId="1712876792">
+  <w:num w:numId="7" w16cid:durableId="2036616375">
     <w:abstractNumId w:val="14"/>
   </w:num>
-  <w:num w:numId="6" w16cid:durableId="497187048">
-    <w:abstractNumId w:val="5"/>
-  </w:num>
-  <w:num w:numId="7" w16cid:durableId="2036616375">
-    <w:abstractNumId w:val="12"/>
-  </w:num>
   <w:num w:numId="8" w16cid:durableId="1018964819">
-    <w:abstractNumId w:val="11"/>
+    <w:abstractNumId w:val="13"/>
   </w:num>
   <w:num w:numId="9" w16cid:durableId="1113936914">
     <w:abstractNumId w:val="2"/>
@@ -4126,34 +4435,40 @@
     <w:abstractNumId w:val="0"/>
   </w:num>
   <w:num w:numId="11" w16cid:durableId="1089889094">
-    <w:abstractNumId w:val="17"/>
+    <w:abstractNumId w:val="19"/>
   </w:num>
   <w:num w:numId="12" w16cid:durableId="2009364194">
-    <w:abstractNumId w:val="15"/>
+    <w:abstractNumId w:val="17"/>
   </w:num>
   <w:num w:numId="13" w16cid:durableId="1224679615">
     <w:abstractNumId w:val="1"/>
   </w:num>
   <w:num w:numId="14" w16cid:durableId="16004839">
-    <w:abstractNumId w:val="10"/>
+    <w:abstractNumId w:val="12"/>
   </w:num>
   <w:num w:numId="15" w16cid:durableId="1347248993">
-    <w:abstractNumId w:val="9"/>
+    <w:abstractNumId w:val="11"/>
   </w:num>
   <w:num w:numId="16" w16cid:durableId="621888740">
+    <w:abstractNumId w:val="6"/>
+  </w:num>
+  <w:num w:numId="17" w16cid:durableId="51537799">
+    <w:abstractNumId w:val="18"/>
+  </w:num>
+  <w:num w:numId="18" w16cid:durableId="1303804692">
     <w:abstractNumId w:val="4"/>
   </w:num>
-  <w:num w:numId="17" w16cid:durableId="51537799">
-    <w:abstractNumId w:val="16"/>
+  <w:num w:numId="19" w16cid:durableId="507015190">
+    <w:abstractNumId w:val="5"/>
   </w:num>
-  <w:num w:numId="18" w16cid:durableId="1303804692">
+  <w:num w:numId="20" w16cid:durableId="665743754">
     <w:abstractNumId w:val="3"/>
   </w:num>
 </w:numbering>
 </file>
 
 <file path=word/styles.xml><?xml version="1.0" encoding="utf-8"?>
-<w:styles xmlns:mc="http://schemas.openxmlformats.org/markup-compatibility/2006" xmlns:r="http://schemas.openxmlformats.org/officeDocument/2006/relationships" xmlns:w="http://schemas.openxmlformats.org/wordprocessingml/2006/main" xmlns:w14="http://schemas.microsoft.com/office/word/2010/wordml" xmlns:w15="http://schemas.microsoft.com/office/word/2012/wordml" xmlns:w16cex="http://schemas.microsoft.com/office/word/2018/wordml/cex" xmlns:w16cid="http://schemas.microsoft.com/office/word/2016/wordml/cid" xmlns:w16="http://schemas.microsoft.com/office/word/2018/wordml" xmlns:w16sdtdh="http://schemas.microsoft.com/office/word/2020/wordml/sdtdatahash" xmlns:w16se="http://schemas.microsoft.com/office/word/2015/wordml/symex" mc:Ignorable="w14 w15 w16se w16cid w16 w16cex w16sdtdh">
+<w:styles xmlns:mc="http://schemas.openxmlformats.org/markup-compatibility/2006" xmlns:r="http://schemas.openxmlformats.org/officeDocument/2006/relationships" xmlns:w="http://schemas.openxmlformats.org/wordprocessingml/2006/main" xmlns:w14="http://schemas.microsoft.com/office/word/2010/wordml" xmlns:w15="http://schemas.microsoft.com/office/word/2012/wordml" xmlns:w16cex="http://schemas.microsoft.com/office/word/2018/wordml/cex" xmlns:w16cid="http://schemas.microsoft.com/office/word/2016/wordml/cid" xmlns:w16="http://schemas.microsoft.com/office/word/2018/wordml" xmlns:w16du="http://schemas.microsoft.com/office/word/2023/wordml/word16du" xmlns:w16sdtdh="http://schemas.microsoft.com/office/word/2020/wordml/sdtdatahash" xmlns:w16se="http://schemas.microsoft.com/office/word/2015/wordml/symex" mc:Ignorable="w14 w15 w16se w16cid w16 w16cex w16sdtdh w16du">
   <w:docDefaults>
     <w:rPrDefault>
       <w:rPr>
@@ -4560,7 +4875,6 @@
   <w:style w:type="character" w:default="1" w:styleId="DefaultParagraphFont">
     <w:name w:val="Default Paragraph Font"/>
     <w:uiPriority w:val="1"/>
-    <w:semiHidden/>
     <w:unhideWhenUsed/>
   </w:style>
   <w:style w:type="table" w:default="1" w:styleId="TableNormal">
@@ -4992,4 +5306,22 @@
   <we:bindings/>
   <we:snapshot xmlns:r="http://schemas.openxmlformats.org/officeDocument/2006/relationships"/>
 </we:webextension>
+</file>
+
+<file path=customXml/item1.xml><?xml version="1.0" encoding="utf-8"?>
+<b:Sources xmlns:b="http://schemas.openxmlformats.org/officeDocument/2006/bibliography" xmlns="http://schemas.openxmlformats.org/officeDocument/2006/bibliography" SelectedStyle="\APASixthEditionOfficeOnline.xsl" StyleName="APA" Version="6"/>
+</file>
+
+<file path=customXml/itemProps1.xml><?xml version="1.0" encoding="utf-8"?>
+<ds:datastoreItem xmlns:ds="http://schemas.openxmlformats.org/officeDocument/2006/customXml" ds:itemID="{1CE31BE6-18C5-4ECE-96F7-C5FFAF4D7978}">
+  <ds:schemaRefs>
+    <ds:schemaRef ds:uri="http://schemas.openxmlformats.org/officeDocument/2006/bibliography"/>
+  </ds:schemaRefs>
+</ds:datastoreItem>
+</file>
+
+<file path=docMetadata/LabelInfo.xml><?xml version="1.0" encoding="utf-8"?>
+<clbl:labelList xmlns:clbl="http://schemas.microsoft.com/office/2020/mipLabelMetadata">
+  <clbl:label id="{1c2605ee-a58f-4519-8c34-f2b8d259f1bc}" enabled="0" method="" siteId="{1c2605ee-a58f-4519-8c34-f2b8d259f1bc}" removed="1"/>
+</clbl:labelList>
 </file>
</xml_diff>